<commit_message>
Integrated Group Project Documentation
</commit_message>
<xml_diff>
--- a/Integrated Group Project Documentation.docx
+++ b/Integrated Group Project Documentation.docx
@@ -1009,7 +1009,7 @@
                 </w:rPr>
                 <w:fldChar w:fldCharType="separate"/>
               </w:r>
-              <w:hyperlink w:anchor="_Toc2595985" w:history="1">
+              <w:hyperlink w:anchor="_Toc2596964" w:history="1">
                 <w:r>
                   <w:rPr>
                     <w:rStyle w:val="Hyperlink"/>
@@ -1036,7 +1036,7 @@
                     <w:noProof/>
                     <w:webHidden/>
                   </w:rPr>
-                  <w:instrText xml:space="preserve"> PAGEREF _Toc2595985 \h </w:instrText>
+                  <w:instrText xml:space="preserve"> PAGEREF _Toc2596964 \h </w:instrText>
                 </w:r>
                 <w:r>
                   <w:rPr>
@@ -1081,7 +1081,7 @@
                   <w:lang w:eastAsia="en-GB"/>
                 </w:rPr>
               </w:pPr>
-              <w:hyperlink w:anchor="_Toc2595986" w:history="1">
+              <w:hyperlink w:anchor="_Toc2596965" w:history="1">
                 <w:r>
                   <w:rPr>
                     <w:rStyle w:val="Hyperlink"/>
@@ -1108,7 +1108,7 @@
                     <w:noProof/>
                     <w:webHidden/>
                   </w:rPr>
-                  <w:instrText xml:space="preserve"> PAGEREF _Toc2595986 \h </w:instrText>
+                  <w:instrText xml:space="preserve"> PAGEREF _Toc2596965 \h </w:instrText>
                 </w:r>
                 <w:r>
                   <w:rPr>
@@ -1153,7 +1153,7 @@
                   <w:lang w:eastAsia="en-GB"/>
                 </w:rPr>
               </w:pPr>
-              <w:hyperlink w:anchor="_Toc2595987" w:history="1">
+              <w:hyperlink w:anchor="_Toc2596966" w:history="1">
                 <w:r>
                   <w:rPr>
                     <w:rStyle w:val="Hyperlink"/>
@@ -1180,7 +1180,7 @@
                     <w:noProof/>
                     <w:webHidden/>
                   </w:rPr>
-                  <w:instrText xml:space="preserve"> PAGEREF _Toc2595987 \h </w:instrText>
+                  <w:instrText xml:space="preserve"> PAGEREF _Toc2596966 \h </w:instrText>
                 </w:r>
                 <w:r>
                   <w:rPr>
@@ -1225,7 +1225,7 @@
                   <w:lang w:eastAsia="en-GB"/>
                 </w:rPr>
               </w:pPr>
-              <w:hyperlink w:anchor="_Toc2595988" w:history="1">
+              <w:hyperlink w:anchor="_Toc2596967" w:history="1">
                 <w:r>
                   <w:rPr>
                     <w:rStyle w:val="Hyperlink"/>
@@ -1252,7 +1252,7 @@
                     <w:noProof/>
                     <w:webHidden/>
                   </w:rPr>
-                  <w:instrText xml:space="preserve"> PAGEREF _Toc2595988 \h </w:instrText>
+                  <w:instrText xml:space="preserve"> PAGEREF _Toc2596967 \h </w:instrText>
                 </w:r>
                 <w:r>
                   <w:rPr>
@@ -1297,7 +1297,7 @@
                   <w:lang w:eastAsia="en-GB"/>
                 </w:rPr>
               </w:pPr>
-              <w:hyperlink w:anchor="_Toc2595989" w:history="1">
+              <w:hyperlink w:anchor="_Toc2596968" w:history="1">
                 <w:r>
                   <w:rPr>
                     <w:rStyle w:val="Hyperlink"/>
@@ -1324,7 +1324,7 @@
                     <w:noProof/>
                     <w:webHidden/>
                   </w:rPr>
-                  <w:instrText xml:space="preserve"> PAGEREF _Toc2595989 \h </w:instrText>
+                  <w:instrText xml:space="preserve"> PAGEREF _Toc2596968 \h </w:instrText>
                 </w:r>
                 <w:r>
                   <w:rPr>
@@ -1369,7 +1369,7 @@
                   <w:lang w:eastAsia="en-GB"/>
                 </w:rPr>
               </w:pPr>
-              <w:hyperlink w:anchor="_Toc2595990" w:history="1">
+              <w:hyperlink w:anchor="_Toc2596969" w:history="1">
                 <w:r>
                   <w:rPr>
                     <w:rStyle w:val="Hyperlink"/>
@@ -1396,7 +1396,7 @@
                     <w:noProof/>
                     <w:webHidden/>
                   </w:rPr>
-                  <w:instrText xml:space="preserve"> PAGEREF _Toc2595990 \h </w:instrText>
+                  <w:instrText xml:space="preserve"> PAGEREF _Toc2596969 \h </w:instrText>
                 </w:r>
                 <w:r>
                   <w:rPr>
@@ -1441,7 +1441,7 @@
                   <w:lang w:eastAsia="en-GB"/>
                 </w:rPr>
               </w:pPr>
-              <w:hyperlink w:anchor="_Toc2595991" w:history="1">
+              <w:hyperlink w:anchor="_Toc2596970" w:history="1">
                 <w:r>
                   <w:rPr>
                     <w:rStyle w:val="Hyperlink"/>
@@ -1468,7 +1468,7 @@
                     <w:noProof/>
                     <w:webHidden/>
                   </w:rPr>
-                  <w:instrText xml:space="preserve"> PAGEREF _Toc2595991 \h </w:instrText>
+                  <w:instrText xml:space="preserve"> PAGEREF _Toc2596970 \h </w:instrText>
                 </w:r>
                 <w:r>
                   <w:rPr>
@@ -1517,7 +1517,7 @@
                   <w:lang w:eastAsia="en-GB"/>
                 </w:rPr>
               </w:pPr>
-              <w:hyperlink w:anchor="_Toc2595992" w:history="1">
+              <w:hyperlink w:anchor="_Toc2596971" w:history="1">
                 <w:r>
                   <w:rPr>
                     <w:rStyle w:val="Hyperlink"/>
@@ -1544,7 +1544,7 @@
                     <w:noProof/>
                     <w:webHidden/>
                   </w:rPr>
-                  <w:instrText xml:space="preserve"> PAGEREF _Toc2595992 \h </w:instrText>
+                  <w:instrText xml:space="preserve"> PAGEREF _Toc2596971 \h </w:instrText>
                 </w:r>
                 <w:r>
                   <w:rPr>
@@ -1589,7 +1589,7 @@
                   <w:lang w:eastAsia="en-GB"/>
                 </w:rPr>
               </w:pPr>
-              <w:hyperlink w:anchor="_Toc2595993" w:history="1">
+              <w:hyperlink w:anchor="_Toc2596972" w:history="1">
                 <w:r>
                   <w:rPr>
                     <w:rStyle w:val="Hyperlink"/>
@@ -1616,7 +1616,7 @@
                     <w:noProof/>
                     <w:webHidden/>
                   </w:rPr>
-                  <w:instrText xml:space="preserve"> PAGEREF _Toc2595993 \h </w:instrText>
+                  <w:instrText xml:space="preserve"> PAGEREF _Toc2596972 \h </w:instrText>
                 </w:r>
                 <w:r>
                   <w:rPr>
@@ -1661,7 +1661,7 @@
                   <w:lang w:eastAsia="en-GB"/>
                 </w:rPr>
               </w:pPr>
-              <w:hyperlink w:anchor="_Toc2595994" w:history="1">
+              <w:hyperlink w:anchor="_Toc2596973" w:history="1">
                 <w:r>
                   <w:rPr>
                     <w:rStyle w:val="Hyperlink"/>
@@ -1688,7 +1688,7 @@
                     <w:noProof/>
                     <w:webHidden/>
                   </w:rPr>
-                  <w:instrText xml:space="preserve"> PAGEREF _Toc2595994 \h </w:instrText>
+                  <w:instrText xml:space="preserve"> PAGEREF _Toc2596973 \h </w:instrText>
                 </w:r>
                 <w:r>
                   <w:rPr>
@@ -1733,7 +1733,7 @@
                   <w:lang w:eastAsia="en-GB"/>
                 </w:rPr>
               </w:pPr>
-              <w:hyperlink w:anchor="_Toc2595995" w:history="1">
+              <w:hyperlink w:anchor="_Toc2596974" w:history="1">
                 <w:r>
                   <w:rPr>
                     <w:rStyle w:val="Hyperlink"/>
@@ -1760,7 +1760,7 @@
                     <w:noProof/>
                     <w:webHidden/>
                   </w:rPr>
-                  <w:instrText xml:space="preserve"> PAGEREF _Toc2595995 \h </w:instrText>
+                  <w:instrText xml:space="preserve"> PAGEREF _Toc2596974 \h </w:instrText>
                 </w:r>
                 <w:r>
                   <w:rPr>
@@ -1809,7 +1809,7 @@
                   <w:lang w:eastAsia="en-GB"/>
                 </w:rPr>
               </w:pPr>
-              <w:hyperlink w:anchor="_Toc2595996" w:history="1">
+              <w:hyperlink w:anchor="_Toc2596975" w:history="1">
                 <w:r>
                   <w:rPr>
                     <w:rStyle w:val="Hyperlink"/>
@@ -1836,7 +1836,7 @@
                     <w:noProof/>
                     <w:webHidden/>
                   </w:rPr>
-                  <w:instrText xml:space="preserve"> PAGEREF _Toc2595996 \h </w:instrText>
+                  <w:instrText xml:space="preserve"> PAGEREF _Toc2596975 \h </w:instrText>
                 </w:r>
                 <w:r>
                   <w:rPr>
@@ -1856,7 +1856,7 @@
                     <w:noProof/>
                     <w:webHidden/>
                   </w:rPr>
-                  <w:t>5</w:t>
+                  <w:t>0</w:t>
                 </w:r>
                 <w:r>
                   <w:rPr>
@@ -1881,7 +1881,7 @@
                   <w:lang w:eastAsia="en-GB"/>
                 </w:rPr>
               </w:pPr>
-              <w:hyperlink w:anchor="_Toc2595997" w:history="1">
+              <w:hyperlink w:anchor="_Toc2596976" w:history="1">
                 <w:r>
                   <w:rPr>
                     <w:rStyle w:val="Hyperlink"/>
@@ -1908,7 +1908,7 @@
                     <w:noProof/>
                     <w:webHidden/>
                   </w:rPr>
-                  <w:instrText xml:space="preserve"> PAGEREF _Toc2595997 \h </w:instrText>
+                  <w:instrText xml:space="preserve"> PAGEREF _Toc2596976 \h </w:instrText>
                 </w:r>
                 <w:r>
                   <w:rPr>
@@ -1928,7 +1928,7 @@
                     <w:noProof/>
                     <w:webHidden/>
                   </w:rPr>
-                  <w:t>5</w:t>
+                  <w:t>0</w:t>
                 </w:r>
                 <w:r>
                   <w:rPr>
@@ -1953,7 +1953,7 @@
                   <w:lang w:eastAsia="en-GB"/>
                 </w:rPr>
               </w:pPr>
-              <w:hyperlink w:anchor="_Toc2595998" w:history="1">
+              <w:hyperlink w:anchor="_Toc2596977" w:history="1">
                 <w:r>
                   <w:rPr>
                     <w:rStyle w:val="Hyperlink"/>
@@ -1980,7 +1980,7 @@
                     <w:noProof/>
                     <w:webHidden/>
                   </w:rPr>
-                  <w:instrText xml:space="preserve"> PAGEREF _Toc2595998 \h </w:instrText>
+                  <w:instrText xml:space="preserve"> PAGEREF _Toc2596977 \h </w:instrText>
                 </w:r>
                 <w:r>
                   <w:rPr>
@@ -2000,7 +2000,7 @@
                     <w:noProof/>
                     <w:webHidden/>
                   </w:rPr>
-                  <w:t>5</w:t>
+                  <w:t>0</w:t>
                 </w:r>
                 <w:r>
                   <w:rPr>
@@ -2025,7 +2025,7 @@
                   <w:lang w:eastAsia="en-GB"/>
                 </w:rPr>
               </w:pPr>
-              <w:hyperlink w:anchor="_Toc2595999" w:history="1">
+              <w:hyperlink w:anchor="_Toc2596978" w:history="1">
                 <w:r>
                   <w:rPr>
                     <w:rStyle w:val="Hyperlink"/>
@@ -2052,7 +2052,7 @@
                     <w:noProof/>
                     <w:webHidden/>
                   </w:rPr>
-                  <w:instrText xml:space="preserve"> PAGEREF _Toc2595999 \h </w:instrText>
+                  <w:instrText xml:space="preserve"> PAGEREF _Toc2596978 \h </w:instrText>
                 </w:r>
                 <w:r>
                   <w:rPr>
@@ -2072,7 +2072,7 @@
                     <w:noProof/>
                     <w:webHidden/>
                   </w:rPr>
-                  <w:t>5</w:t>
+                  <w:t>0</w:t>
                 </w:r>
                 <w:r>
                   <w:rPr>
@@ -2097,7 +2097,7 @@
                   <w:lang w:eastAsia="en-GB"/>
                 </w:rPr>
               </w:pPr>
-              <w:hyperlink w:anchor="_Toc2596000" w:history="1">
+              <w:hyperlink w:anchor="_Toc2596979" w:history="1">
                 <w:r>
                   <w:rPr>
                     <w:rStyle w:val="Hyperlink"/>
@@ -2124,7 +2124,7 @@
                     <w:noProof/>
                     <w:webHidden/>
                   </w:rPr>
-                  <w:instrText xml:space="preserve"> PAGEREF _Toc2596000 \h </w:instrText>
+                  <w:instrText xml:space="preserve"> PAGEREF _Toc2596979 \h </w:instrText>
                 </w:r>
                 <w:r>
                   <w:rPr>
@@ -2144,7 +2144,7 @@
                     <w:noProof/>
                     <w:webHidden/>
                   </w:rPr>
-                  <w:t>5</w:t>
+                  <w:t>0</w:t>
                 </w:r>
                 <w:r>
                   <w:rPr>
@@ -2169,7 +2169,7 @@
                   <w:lang w:eastAsia="en-GB"/>
                 </w:rPr>
               </w:pPr>
-              <w:hyperlink w:anchor="_Toc2596001" w:history="1">
+              <w:hyperlink w:anchor="_Toc2596980" w:history="1">
                 <w:r>
                   <w:rPr>
                     <w:rStyle w:val="Hyperlink"/>
@@ -2196,7 +2196,7 @@
                     <w:noProof/>
                     <w:webHidden/>
                   </w:rPr>
-                  <w:instrText xml:space="preserve"> PAGEREF _Toc2596001 \h </w:instrText>
+                  <w:instrText xml:space="preserve"> PAGEREF _Toc2596980 \h </w:instrText>
                 </w:r>
                 <w:r>
                   <w:rPr>
@@ -2216,7 +2216,7 @@
                     <w:noProof/>
                     <w:webHidden/>
                   </w:rPr>
-                  <w:t>5</w:t>
+                  <w:t>0</w:t>
                 </w:r>
                 <w:r>
                   <w:rPr>
@@ -2241,7 +2241,7 @@
                   <w:lang w:eastAsia="en-GB"/>
                 </w:rPr>
               </w:pPr>
-              <w:hyperlink w:anchor="_Toc2596002" w:history="1">
+              <w:hyperlink w:anchor="_Toc2596981" w:history="1">
                 <w:r>
                   <w:rPr>
                     <w:rStyle w:val="Hyperlink"/>
@@ -2268,7 +2268,7 @@
                     <w:noProof/>
                     <w:webHidden/>
                   </w:rPr>
-                  <w:instrText xml:space="preserve"> PAGEREF _Toc2596002 \h </w:instrText>
+                  <w:instrText xml:space="preserve"> PAGEREF _Toc2596981 \h </w:instrText>
                 </w:r>
                 <w:r>
                   <w:rPr>
@@ -2288,7 +2288,7 @@
                     <w:noProof/>
                     <w:webHidden/>
                   </w:rPr>
-                  <w:t>5</w:t>
+                  <w:t>1</w:t>
                 </w:r>
                 <w:r>
                   <w:rPr>
@@ -2317,7 +2317,7 @@
                   <w:lang w:eastAsia="en-GB"/>
                 </w:rPr>
               </w:pPr>
-              <w:hyperlink w:anchor="_Toc2596003" w:history="1">
+              <w:hyperlink w:anchor="_Toc2596982" w:history="1">
                 <w:r>
                   <w:rPr>
                     <w:rStyle w:val="Hyperlink"/>
@@ -2344,7 +2344,7 @@
                     <w:noProof/>
                     <w:webHidden/>
                   </w:rPr>
-                  <w:instrText xml:space="preserve"> PAGEREF _Toc2596003 \h </w:instrText>
+                  <w:instrText xml:space="preserve"> PAGEREF _Toc2596982 \h </w:instrText>
                 </w:r>
                 <w:r>
                   <w:rPr>
@@ -2364,7 +2364,7 @@
                     <w:noProof/>
                     <w:webHidden/>
                   </w:rPr>
-                  <w:t>6</w:t>
+                  <w:t>0</w:t>
                 </w:r>
                 <w:r>
                   <w:rPr>
@@ -2389,7 +2389,7 @@
                   <w:lang w:eastAsia="en-GB"/>
                 </w:rPr>
               </w:pPr>
-              <w:hyperlink w:anchor="_Toc2596004" w:history="1">
+              <w:hyperlink w:anchor="_Toc2596983" w:history="1">
                 <w:r>
                   <w:rPr>
                     <w:rStyle w:val="Hyperlink"/>
@@ -2416,7 +2416,7 @@
                     <w:noProof/>
                     <w:webHidden/>
                   </w:rPr>
-                  <w:instrText xml:space="preserve"> PAGEREF _Toc2596004 \h </w:instrText>
+                  <w:instrText xml:space="preserve"> PAGEREF _Toc2596983 \h </w:instrText>
                 </w:r>
                 <w:r>
                   <w:rPr>
@@ -2436,7 +2436,7 @@
                     <w:noProof/>
                     <w:webHidden/>
                   </w:rPr>
-                  <w:t>6</w:t>
+                  <w:t>0</w:t>
                 </w:r>
                 <w:r>
                   <w:rPr>
@@ -2461,7 +2461,7 @@
                   <w:lang w:eastAsia="en-GB"/>
                 </w:rPr>
               </w:pPr>
-              <w:hyperlink w:anchor="_Toc2596005" w:history="1">
+              <w:hyperlink w:anchor="_Toc2596984" w:history="1">
                 <w:r>
                   <w:rPr>
                     <w:rStyle w:val="Hyperlink"/>
@@ -2488,7 +2488,7 @@
                     <w:noProof/>
                     <w:webHidden/>
                   </w:rPr>
-                  <w:instrText xml:space="preserve"> PAGEREF _Toc2596005 \h </w:instrText>
+                  <w:instrText xml:space="preserve"> PAGEREF _Toc2596984 \h </w:instrText>
                 </w:r>
                 <w:r>
                   <w:rPr>
@@ -2508,7 +2508,7 @@
                     <w:noProof/>
                     <w:webHidden/>
                   </w:rPr>
-                  <w:t>6</w:t>
+                  <w:t>0</w:t>
                 </w:r>
                 <w:r>
                   <w:rPr>
@@ -2537,7 +2537,7 @@
                   <w:lang w:eastAsia="en-GB"/>
                 </w:rPr>
               </w:pPr>
-              <w:hyperlink w:anchor="_Toc2596006" w:history="1">
+              <w:hyperlink w:anchor="_Toc2596985" w:history="1">
                 <w:r>
                   <w:rPr>
                     <w:rStyle w:val="Hyperlink"/>
@@ -2564,7 +2564,7 @@
                     <w:noProof/>
                     <w:webHidden/>
                   </w:rPr>
-                  <w:instrText xml:space="preserve"> PAGEREF _Toc2596006 \h </w:instrText>
+                  <w:instrText xml:space="preserve"> PAGEREF _Toc2596985 \h </w:instrText>
                 </w:r>
                 <w:r>
                   <w:rPr>
@@ -2584,7 +2584,7 @@
                     <w:noProof/>
                     <w:webHidden/>
                   </w:rPr>
-                  <w:t>7</w:t>
+                  <w:t>1</w:t>
                 </w:r>
                 <w:r>
                   <w:rPr>
@@ -2613,7 +2613,7 @@
                   <w:lang w:eastAsia="en-GB"/>
                 </w:rPr>
               </w:pPr>
-              <w:hyperlink w:anchor="_Toc2596007" w:history="1">
+              <w:hyperlink w:anchor="_Toc2596986" w:history="1">
                 <w:r>
                   <w:rPr>
                     <w:rStyle w:val="Hyperlink"/>
@@ -2640,7 +2640,7 @@
                     <w:noProof/>
                     <w:webHidden/>
                   </w:rPr>
-                  <w:instrText xml:space="preserve"> PAGEREF _Toc2596007 \h </w:instrText>
+                  <w:instrText xml:space="preserve"> PAGEREF _Toc2596986 \h </w:instrText>
                 </w:r>
                 <w:r>
                   <w:rPr>
@@ -2660,7 +2660,7 @@
                     <w:noProof/>
                     <w:webHidden/>
                   </w:rPr>
-                  <w:t>8</w:t>
+                  <w:t>2</w:t>
                 </w:r>
                 <w:r>
                   <w:rPr>
@@ -2685,7 +2685,7 @@
                   <w:lang w:eastAsia="en-GB"/>
                 </w:rPr>
               </w:pPr>
-              <w:hyperlink w:anchor="_Toc2596008" w:history="1">
+              <w:hyperlink w:anchor="_Toc2596987" w:history="1">
                 <w:r>
                   <w:rPr>
                     <w:rStyle w:val="Hyperlink"/>
@@ -2712,7 +2712,7 @@
                     <w:noProof/>
                     <w:webHidden/>
                   </w:rPr>
-                  <w:instrText xml:space="preserve"> PAGEREF _Toc2596008 \h </w:instrText>
+                  <w:instrText xml:space="preserve"> PAGEREF _Toc2596987 \h </w:instrText>
                 </w:r>
                 <w:r>
                   <w:rPr>
@@ -2732,7 +2732,7 @@
                     <w:noProof/>
                     <w:webHidden/>
                   </w:rPr>
-                  <w:t>8</w:t>
+                  <w:t>2</w:t>
                 </w:r>
                 <w:r>
                   <w:rPr>
@@ -2757,7 +2757,7 @@
                   <w:lang w:eastAsia="en-GB"/>
                 </w:rPr>
               </w:pPr>
-              <w:hyperlink w:anchor="_Toc2596009" w:history="1">
+              <w:hyperlink w:anchor="_Toc2596988" w:history="1">
                 <w:r>
                   <w:rPr>
                     <w:rStyle w:val="Hyperlink"/>
@@ -2784,7 +2784,7 @@
                     <w:noProof/>
                     <w:webHidden/>
                   </w:rPr>
-                  <w:instrText xml:space="preserve"> PAGEREF _Toc2596009 \h </w:instrText>
+                  <w:instrText xml:space="preserve"> PAGEREF _Toc2596988 \h </w:instrText>
                 </w:r>
                 <w:r>
                   <w:rPr>
@@ -2804,7 +2804,7 @@
                     <w:noProof/>
                     <w:webHidden/>
                   </w:rPr>
-                  <w:t>8</w:t>
+                  <w:t>2</w:t>
                 </w:r>
                 <w:r>
                   <w:rPr>
@@ -2829,7 +2829,7 @@
                   <w:lang w:eastAsia="en-GB"/>
                 </w:rPr>
               </w:pPr>
-              <w:hyperlink w:anchor="_Toc2596010" w:history="1">
+              <w:hyperlink w:anchor="_Toc2596989" w:history="1">
                 <w:r>
                   <w:rPr>
                     <w:rStyle w:val="Hyperlink"/>
@@ -2856,7 +2856,7 @@
                     <w:noProof/>
                     <w:webHidden/>
                   </w:rPr>
-                  <w:instrText xml:space="preserve"> PAGEREF _Toc2596010 \h </w:instrText>
+                  <w:instrText xml:space="preserve"> PAGEREF _Toc2596989 \h </w:instrText>
                 </w:r>
                 <w:r>
                   <w:rPr>
@@ -2876,7 +2876,7 @@
                     <w:noProof/>
                     <w:webHidden/>
                   </w:rPr>
-                  <w:t>8</w:t>
+                  <w:t>2</w:t>
                 </w:r>
                 <w:r>
                   <w:rPr>
@@ -2901,7 +2901,7 @@
                   <w:lang w:eastAsia="en-GB"/>
                 </w:rPr>
               </w:pPr>
-              <w:hyperlink w:anchor="_Toc2596011" w:history="1">
+              <w:hyperlink w:anchor="_Toc2596990" w:history="1">
                 <w:r>
                   <w:rPr>
                     <w:rStyle w:val="Hyperlink"/>
@@ -2928,7 +2928,7 @@
                     <w:noProof/>
                     <w:webHidden/>
                   </w:rPr>
-                  <w:instrText xml:space="preserve"> PAGEREF _Toc2596011 \h </w:instrText>
+                  <w:instrText xml:space="preserve"> PAGEREF _Toc2596990 \h </w:instrText>
                 </w:r>
                 <w:r>
                   <w:rPr>
@@ -2948,7 +2948,7 @@
                     <w:noProof/>
                     <w:webHidden/>
                   </w:rPr>
-                  <w:t>8</w:t>
+                  <w:t>2</w:t>
                 </w:r>
                 <w:r>
                   <w:rPr>
@@ -2973,7 +2973,7 @@
                   <w:lang w:eastAsia="en-GB"/>
                 </w:rPr>
               </w:pPr>
-              <w:hyperlink w:anchor="_Toc2596012" w:history="1">
+              <w:hyperlink w:anchor="_Toc2596991" w:history="1">
                 <w:r>
                   <w:rPr>
                     <w:rStyle w:val="Hyperlink"/>
@@ -3000,7 +3000,7 @@
                     <w:noProof/>
                     <w:webHidden/>
                   </w:rPr>
-                  <w:instrText xml:space="preserve"> PAGEREF _Toc2596012 \h </w:instrText>
+                  <w:instrText xml:space="preserve"> PAGEREF _Toc2596991 \h </w:instrText>
                 </w:r>
                 <w:r>
                   <w:rPr>
@@ -3020,7 +3020,7 @@
                     <w:noProof/>
                     <w:webHidden/>
                   </w:rPr>
-                  <w:t>8</w:t>
+                  <w:t>2</w:t>
                 </w:r>
                 <w:r>
                   <w:rPr>
@@ -3045,7 +3045,7 @@
                   <w:lang w:eastAsia="en-GB"/>
                 </w:rPr>
               </w:pPr>
-              <w:hyperlink w:anchor="_Toc2596013" w:history="1">
+              <w:hyperlink w:anchor="_Toc2596992" w:history="1">
                 <w:r>
                   <w:rPr>
                     <w:rStyle w:val="Hyperlink"/>
@@ -3072,7 +3072,7 @@
                     <w:noProof/>
                     <w:webHidden/>
                   </w:rPr>
-                  <w:instrText xml:space="preserve"> PAGEREF _Toc2596013 \h </w:instrText>
+                  <w:instrText xml:space="preserve"> PAGEREF _Toc2596992 \h </w:instrText>
                 </w:r>
                 <w:r>
                   <w:rPr>
@@ -3092,7 +3092,7 @@
                     <w:noProof/>
                     <w:webHidden/>
                   </w:rPr>
-                  <w:t>8</w:t>
+                  <w:t>2</w:t>
                 </w:r>
                 <w:r>
                   <w:rPr>
@@ -3117,7 +3117,7 @@
                   <w:lang w:eastAsia="en-GB"/>
                 </w:rPr>
               </w:pPr>
-              <w:hyperlink w:anchor="_Toc2596014" w:history="1">
+              <w:hyperlink w:anchor="_Toc2596993" w:history="1">
                 <w:r>
                   <w:rPr>
                     <w:rStyle w:val="Hyperlink"/>
@@ -3144,7 +3144,7 @@
                     <w:noProof/>
                     <w:webHidden/>
                   </w:rPr>
-                  <w:instrText xml:space="preserve"> PAGEREF _Toc2596014 \h </w:instrText>
+                  <w:instrText xml:space="preserve"> PAGEREF _Toc2596993 \h </w:instrText>
                 </w:r>
                 <w:r>
                   <w:rPr>
@@ -3164,7 +3164,7 @@
                     <w:noProof/>
                     <w:webHidden/>
                   </w:rPr>
-                  <w:t>8</w:t>
+                  <w:t>2</w:t>
                 </w:r>
                 <w:r>
                   <w:rPr>
@@ -3189,7 +3189,7 @@
                   <w:lang w:eastAsia="en-GB"/>
                 </w:rPr>
               </w:pPr>
-              <w:hyperlink w:anchor="_Toc2596015" w:history="1">
+              <w:hyperlink w:anchor="_Toc2596994" w:history="1">
                 <w:r>
                   <w:rPr>
                     <w:rStyle w:val="Hyperlink"/>
@@ -3216,7 +3216,7 @@
                     <w:noProof/>
                     <w:webHidden/>
                   </w:rPr>
-                  <w:instrText xml:space="preserve"> PAGEREF _Toc2596015 \h </w:instrText>
+                  <w:instrText xml:space="preserve"> PAGEREF _Toc2596994 \h </w:instrText>
                 </w:r>
                 <w:r>
                   <w:rPr>
@@ -3236,7 +3236,7 @@
                     <w:noProof/>
                     <w:webHidden/>
                   </w:rPr>
-                  <w:t>8</w:t>
+                  <w:t>2</w:t>
                 </w:r>
                 <w:r>
                   <w:rPr>
@@ -3265,7 +3265,7 @@
                   <w:lang w:eastAsia="en-GB"/>
                 </w:rPr>
               </w:pPr>
-              <w:hyperlink w:anchor="_Toc2596016" w:history="1">
+              <w:hyperlink w:anchor="_Toc2596995" w:history="1">
                 <w:r>
                   <w:rPr>
                     <w:rStyle w:val="Hyperlink"/>
@@ -3292,7 +3292,7 @@
                     <w:noProof/>
                     <w:webHidden/>
                   </w:rPr>
-                  <w:instrText xml:space="preserve"> PAGEREF _Toc2596016 \h </w:instrText>
+                  <w:instrText xml:space="preserve"> PAGEREF _Toc2596995 \h </w:instrText>
                 </w:r>
                 <w:r>
                   <w:rPr>
@@ -3312,7 +3312,7 @@
                     <w:noProof/>
                     <w:webHidden/>
                   </w:rPr>
-                  <w:t>9</w:t>
+                  <w:t>3</w:t>
                 </w:r>
                 <w:r>
                   <w:rPr>
@@ -3341,7 +3341,7 @@
                   <w:lang w:eastAsia="en-GB"/>
                 </w:rPr>
               </w:pPr>
-              <w:hyperlink w:anchor="_Toc2596017" w:history="1">
+              <w:hyperlink w:anchor="_Toc2596996" w:history="1">
                 <w:r>
                   <w:rPr>
                     <w:rStyle w:val="Hyperlink"/>
@@ -3368,7 +3368,7 @@
                     <w:noProof/>
                     <w:webHidden/>
                   </w:rPr>
-                  <w:instrText xml:space="preserve"> PAGEREF _Toc2596017 \h </w:instrText>
+                  <w:instrText xml:space="preserve"> PAGEREF _Toc2596996 \h </w:instrText>
                 </w:r>
                 <w:r>
                   <w:rPr>
@@ -3388,7 +3388,7 @@
                     <w:noProof/>
                     <w:webHidden/>
                   </w:rPr>
-                  <w:t>10</w:t>
+                  <w:t>4</w:t>
                 </w:r>
                 <w:r>
                   <w:rPr>
@@ -3413,7 +3413,7 @@
                   <w:lang w:eastAsia="en-GB"/>
                 </w:rPr>
               </w:pPr>
-              <w:hyperlink w:anchor="_Toc2596018" w:history="1">
+              <w:hyperlink w:anchor="_Toc2596997" w:history="1">
                 <w:r>
                   <w:rPr>
                     <w:rStyle w:val="Hyperlink"/>
@@ -3440,7 +3440,7 @@
                     <w:noProof/>
                     <w:webHidden/>
                   </w:rPr>
-                  <w:instrText xml:space="preserve"> PAGEREF _Toc2596018 \h </w:instrText>
+                  <w:instrText xml:space="preserve"> PAGEREF _Toc2596997 \h </w:instrText>
                 </w:r>
                 <w:r>
                   <w:rPr>
@@ -3460,7 +3460,7 @@
                     <w:noProof/>
                     <w:webHidden/>
                   </w:rPr>
-                  <w:t>10</w:t>
+                  <w:t>4</w:t>
                 </w:r>
                 <w:r>
                   <w:rPr>
@@ -3485,7 +3485,7 @@
                   <w:lang w:eastAsia="en-GB"/>
                 </w:rPr>
               </w:pPr>
-              <w:hyperlink w:anchor="_Toc2596019" w:history="1">
+              <w:hyperlink w:anchor="_Toc2596998" w:history="1">
                 <w:r>
                   <w:rPr>
                     <w:rStyle w:val="Hyperlink"/>
@@ -3512,7 +3512,7 @@
                     <w:noProof/>
                     <w:webHidden/>
                   </w:rPr>
-                  <w:instrText xml:space="preserve"> PAGEREF _Toc2596019 \h </w:instrText>
+                  <w:instrText xml:space="preserve"> PAGEREF _Toc2596998 \h </w:instrText>
                 </w:r>
                 <w:r>
                   <w:rPr>
@@ -3532,7 +3532,7 @@
                     <w:noProof/>
                     <w:webHidden/>
                   </w:rPr>
-                  <w:t>10</w:t>
+                  <w:t>4</w:t>
                 </w:r>
                 <w:r>
                   <w:rPr>
@@ -3557,7 +3557,7 @@
                   <w:lang w:eastAsia="en-GB"/>
                 </w:rPr>
               </w:pPr>
-              <w:hyperlink w:anchor="_Toc2596020" w:history="1">
+              <w:hyperlink w:anchor="_Toc2596999" w:history="1">
                 <w:r>
                   <w:rPr>
                     <w:rStyle w:val="Hyperlink"/>
@@ -3584,7 +3584,7 @@
                     <w:noProof/>
                     <w:webHidden/>
                   </w:rPr>
-                  <w:instrText xml:space="preserve"> PAGEREF _Toc2596020 \h </w:instrText>
+                  <w:instrText xml:space="preserve"> PAGEREF _Toc2596999 \h </w:instrText>
                 </w:r>
                 <w:r>
                   <w:rPr>
@@ -3604,7 +3604,7 @@
                     <w:noProof/>
                     <w:webHidden/>
                   </w:rPr>
-                  <w:t>10</w:t>
+                  <w:t>4</w:t>
                 </w:r>
                 <w:r>
                   <w:rPr>
@@ -3629,7 +3629,7 @@
                   <w:lang w:eastAsia="en-GB"/>
                 </w:rPr>
               </w:pPr>
-              <w:hyperlink w:anchor="_Toc2596021" w:history="1">
+              <w:hyperlink w:anchor="_Toc2597000" w:history="1">
                 <w:r>
                   <w:rPr>
                     <w:rStyle w:val="Hyperlink"/>
@@ -3656,7 +3656,7 @@
                     <w:noProof/>
                     <w:webHidden/>
                   </w:rPr>
-                  <w:instrText xml:space="preserve"> PAGEREF _Toc2596021 \h </w:instrText>
+                  <w:instrText xml:space="preserve"> PAGEREF _Toc2597000 \h </w:instrText>
                 </w:r>
                 <w:r>
                   <w:rPr>
@@ -3676,7 +3676,7 @@
                     <w:noProof/>
                     <w:webHidden/>
                   </w:rPr>
-                  <w:t>10</w:t>
+                  <w:t>4</w:t>
                 </w:r>
                 <w:r>
                   <w:rPr>
@@ -3701,7 +3701,7 @@
                   <w:lang w:eastAsia="en-GB"/>
                 </w:rPr>
               </w:pPr>
-              <w:hyperlink w:anchor="_Toc2596022" w:history="1">
+              <w:hyperlink w:anchor="_Toc2597001" w:history="1">
                 <w:r>
                   <w:rPr>
                     <w:rStyle w:val="Hyperlink"/>
@@ -3728,7 +3728,7 @@
                     <w:noProof/>
                     <w:webHidden/>
                   </w:rPr>
-                  <w:instrText xml:space="preserve"> PAGEREF _Toc2596022 \h </w:instrText>
+                  <w:instrText xml:space="preserve"> PAGEREF _Toc2597001 \h </w:instrText>
                 </w:r>
                 <w:r>
                   <w:rPr>
@@ -3748,7 +3748,7 @@
                     <w:noProof/>
                     <w:webHidden/>
                   </w:rPr>
-                  <w:t>10</w:t>
+                  <w:t>4</w:t>
                 </w:r>
                 <w:r>
                   <w:rPr>
@@ -3773,7 +3773,7 @@
                   <w:lang w:eastAsia="en-GB"/>
                 </w:rPr>
               </w:pPr>
-              <w:hyperlink w:anchor="_Toc2596023" w:history="1">
+              <w:hyperlink w:anchor="_Toc2597002" w:history="1">
                 <w:r>
                   <w:rPr>
                     <w:rStyle w:val="Hyperlink"/>
@@ -3800,7 +3800,7 @@
                     <w:noProof/>
                     <w:webHidden/>
                   </w:rPr>
-                  <w:instrText xml:space="preserve"> PAGEREF _Toc2596023 \h </w:instrText>
+                  <w:instrText xml:space="preserve"> PAGEREF _Toc2597002 \h </w:instrText>
                 </w:r>
                 <w:r>
                   <w:rPr>
@@ -3820,7 +3820,7 @@
                     <w:noProof/>
                     <w:webHidden/>
                   </w:rPr>
-                  <w:t>10</w:t>
+                  <w:t>4</w:t>
                 </w:r>
                 <w:r>
                   <w:rPr>
@@ -3845,7 +3845,7 @@
                   <w:lang w:eastAsia="en-GB"/>
                 </w:rPr>
               </w:pPr>
-              <w:hyperlink w:anchor="_Toc2596024" w:history="1">
+              <w:hyperlink w:anchor="_Toc2597003" w:history="1">
                 <w:r>
                   <w:rPr>
                     <w:rStyle w:val="Hyperlink"/>
@@ -3872,7 +3872,7 @@
                     <w:noProof/>
                     <w:webHidden/>
                   </w:rPr>
-                  <w:instrText xml:space="preserve"> PAGEREF _Toc2596024 \h </w:instrText>
+                  <w:instrText xml:space="preserve"> PAGEREF _Toc2597003 \h </w:instrText>
                 </w:r>
                 <w:r>
                   <w:rPr>
@@ -3892,7 +3892,7 @@
                     <w:noProof/>
                     <w:webHidden/>
                   </w:rPr>
-                  <w:t>10</w:t>
+                  <w:t>4</w:t>
                 </w:r>
                 <w:r>
                   <w:rPr>
@@ -3917,7 +3917,7 @@
                   <w:lang w:eastAsia="en-GB"/>
                 </w:rPr>
               </w:pPr>
-              <w:hyperlink w:anchor="_Toc2596025" w:history="1">
+              <w:hyperlink w:anchor="_Toc2597004" w:history="1">
                 <w:r>
                   <w:rPr>
                     <w:rStyle w:val="Hyperlink"/>
@@ -3944,7 +3944,7 @@
                     <w:noProof/>
                     <w:webHidden/>
                   </w:rPr>
-                  <w:instrText xml:space="preserve"> PAGEREF _Toc2596025 \h </w:instrText>
+                  <w:instrText xml:space="preserve"> PAGEREF _Toc2597004 \h </w:instrText>
                 </w:r>
                 <w:r>
                   <w:rPr>
@@ -3964,7 +3964,7 @@
                     <w:noProof/>
                     <w:webHidden/>
                   </w:rPr>
-                  <w:t>10</w:t>
+                  <w:t>4</w:t>
                 </w:r>
                 <w:r>
                   <w:rPr>
@@ -3993,7 +3993,7 @@
                   <w:lang w:eastAsia="en-GB"/>
                 </w:rPr>
               </w:pPr>
-              <w:hyperlink w:anchor="_Toc2596026" w:history="1">
+              <w:hyperlink w:anchor="_Toc2597005" w:history="1">
                 <w:r>
                   <w:rPr>
                     <w:rStyle w:val="Hyperlink"/>
@@ -4020,7 +4020,7 @@
                     <w:noProof/>
                     <w:webHidden/>
                   </w:rPr>
-                  <w:instrText xml:space="preserve"> PAGEREF _Toc2596026 \h </w:instrText>
+                  <w:instrText xml:space="preserve"> PAGEREF _Toc2597005 \h </w:instrText>
                 </w:r>
                 <w:r>
                   <w:rPr>
@@ -4040,7 +4040,7 @@
                     <w:noProof/>
                     <w:webHidden/>
                   </w:rPr>
-                  <w:t>11</w:t>
+                  <w:t>5</w:t>
                 </w:r>
                 <w:r>
                   <w:rPr>
@@ -4075,7 +4075,7 @@
       <w:pPr>
         <w:pStyle w:val="Heading1"/>
       </w:pPr>
-      <w:bookmarkStart w:id="0" w:name="_Toc2595985"/>
+      <w:bookmarkStart w:id="0" w:name="_Toc2596964"/>
       <w:r>
         <w:lastRenderedPageBreak/>
         <w:t>Project Plan</w:t>
@@ -4093,7 +4093,7 @@
       <w:pPr>
         <w:pStyle w:val="Heading2"/>
       </w:pPr>
-      <w:bookmarkStart w:id="1" w:name="_Toc2595986"/>
+      <w:bookmarkStart w:id="1" w:name="_Toc2596965"/>
       <w:r>
         <w:t>Game Concept:</w:t>
       </w:r>
@@ -4186,7 +4186,7 @@
       <w:pPr>
         <w:pStyle w:val="Heading2"/>
       </w:pPr>
-      <w:bookmarkStart w:id="2" w:name="_Toc2595987"/>
+      <w:bookmarkStart w:id="2" w:name="_Toc2596966"/>
       <w:r>
         <w:t>Teaching Concepts</w:t>
       </w:r>
@@ -4208,7 +4208,7 @@
       <w:pPr>
         <w:pStyle w:val="Heading2"/>
       </w:pPr>
-      <w:bookmarkStart w:id="3" w:name="_Toc2595988"/>
+      <w:bookmarkStart w:id="3" w:name="_Toc2596967"/>
       <w:r>
         <w:t>Final Code to Unlock Door:</w:t>
       </w:r>
@@ -4222,7 +4222,7 @@
       <w:r>
         <w:br/>
       </w:r>
-      <w:bookmarkStart w:id="4" w:name="_Toc2595989"/>
+      <w:bookmarkStart w:id="4" w:name="_Toc2596968"/>
       <w:r>
         <w:t>Testing:</w:t>
       </w:r>
@@ -4241,7 +4241,7 @@
       <w:pPr>
         <w:pStyle w:val="Heading2"/>
       </w:pPr>
-      <w:bookmarkStart w:id="5" w:name="_Toc2595990"/>
+      <w:bookmarkStart w:id="5" w:name="_Toc2596969"/>
       <w:r>
         <w:t>Group Meeting:</w:t>
       </w:r>
@@ -4257,7 +4257,7 @@
       <w:pPr>
         <w:pStyle w:val="Heading2"/>
       </w:pPr>
-      <w:bookmarkStart w:id="6" w:name="_Toc2595991"/>
+      <w:bookmarkStart w:id="6" w:name="_Toc2596970"/>
       <w:r>
         <w:t>Software being used:</w:t>
       </w:r>
@@ -4328,13 +4328,8 @@
           <w:szCs w:val="32"/>
         </w:rPr>
       </w:pPr>
-      <w:proofErr w:type="spellStart"/>
-      <w:r>
-        <w:t>Github</w:t>
-      </w:r>
-      <w:proofErr w:type="spellEnd"/>
-      <w:r>
-        <w:t xml:space="preserve"> to track progress.</w:t>
+      <w:r>
+        <w:t>Github to track progress.</w:t>
       </w:r>
       <w:r>
         <w:br w:type="page"/>
@@ -4344,7 +4339,7 @@
       <w:pPr>
         <w:pStyle w:val="Heading1"/>
       </w:pPr>
-      <w:bookmarkStart w:id="7" w:name="_Toc2595992"/>
+      <w:bookmarkStart w:id="7" w:name="_Toc2596971"/>
       <w:r>
         <w:lastRenderedPageBreak/>
         <w:t>Research:</w:t>
@@ -4359,7 +4354,7 @@
           <w:rStyle w:val="Heading2Char"/>
         </w:rPr>
       </w:pPr>
-      <w:bookmarkStart w:id="8" w:name="_Toc2595993"/>
+      <w:bookmarkStart w:id="8" w:name="_Toc2596972"/>
       <w:r>
         <w:rPr>
           <w:rStyle w:val="Heading2Char"/>
@@ -4388,7 +4383,7 @@
       <w:r>
         <w:br/>
       </w:r>
-      <w:bookmarkStart w:id="9" w:name="_Toc2595994"/>
+      <w:bookmarkStart w:id="9" w:name="_Toc2596973"/>
       <w:r>
         <w:rPr>
           <w:rStyle w:val="Heading2Char"/>
@@ -4397,13 +4392,24 @@
       </w:r>
       <w:bookmarkEnd w:id="9"/>
     </w:p>
+    <w:p>
+      <w:hyperlink r:id="rId11" w:history="1">
+        <w:r>
+          <w:rPr>
+            <w:rStyle w:val="Hyperlink"/>
+          </w:rPr>
+          <w:t>http://scratched.gse.harvard.edu/sites/default/files/scratchprogrammingconcepts-v14.pdf</w:t>
+        </w:r>
+      </w:hyperlink>
+    </w:p>
+    <w:p/>
     <w:p/>
     <w:p/>
     <w:p>
       <w:pPr>
         <w:pStyle w:val="Heading2"/>
       </w:pPr>
-      <w:bookmarkStart w:id="10" w:name="_Toc2595995"/>
+      <w:bookmarkStart w:id="10" w:name="_Toc2596974"/>
       <w:r>
         <w:t>Puzzles:</w:t>
       </w:r>
@@ -4412,7 +4418,7 @@
     <w:p>
       <w:pPr>
         <w:sectPr>
-          <w:footerReference w:type="default" r:id="rId11"/>
+          <w:footerReference w:type="default" r:id="rId12"/>
           <w:pgSz w:w="11900" w:h="16840"/>
           <w:pgMar w:top="1440" w:right="1440" w:bottom="1440" w:left="1440" w:header="708" w:footer="708" w:gutter="0"/>
           <w:pgNumType w:start="0"/>
@@ -4426,7 +4432,7 @@
       <w:pPr>
         <w:pStyle w:val="Heading1"/>
       </w:pPr>
-      <w:bookmarkStart w:id="11" w:name="_Toc2595996"/>
+      <w:bookmarkStart w:id="11" w:name="_Toc2596975"/>
       <w:r>
         <w:lastRenderedPageBreak/>
         <w:t>Room Design:</w:t>
@@ -4438,7 +4444,7 @@
       <w:pPr>
         <w:pStyle w:val="Heading2"/>
       </w:pPr>
-      <w:bookmarkStart w:id="12" w:name="_Toc2595997"/>
+      <w:bookmarkStart w:id="12" w:name="_Toc2596976"/>
       <w:r>
         <w:t>Room 1:</w:t>
       </w:r>
@@ -4450,7 +4456,7 @@
       <w:pPr>
         <w:pStyle w:val="Heading2"/>
       </w:pPr>
-      <w:bookmarkStart w:id="13" w:name="_Toc2595998"/>
+      <w:bookmarkStart w:id="13" w:name="_Toc2596977"/>
       <w:r>
         <w:t>Room 2:</w:t>
       </w:r>
@@ -4462,7 +4468,7 @@
       <w:pPr>
         <w:pStyle w:val="Heading2"/>
       </w:pPr>
-      <w:bookmarkStart w:id="14" w:name="_Toc2595999"/>
+      <w:bookmarkStart w:id="14" w:name="_Toc2596978"/>
       <w:r>
         <w:t>Room 3:</w:t>
       </w:r>
@@ -4476,7 +4482,7 @@
       <w:r>
         <w:br/>
       </w:r>
-      <w:bookmarkStart w:id="15" w:name="_Toc2596000"/>
+      <w:bookmarkStart w:id="15" w:name="_Toc2596979"/>
       <w:r>
         <w:t>Room 4:</w:t>
       </w:r>
@@ -4488,7 +4494,7 @@
       <w:pPr>
         <w:pStyle w:val="Heading2"/>
       </w:pPr>
-      <w:bookmarkStart w:id="16" w:name="_Toc2596001"/>
+      <w:bookmarkStart w:id="16" w:name="_Toc2596980"/>
       <w:r>
         <w:t>Escape Pod:</w:t>
       </w:r>
@@ -4510,7 +4516,7 @@
       <w:pPr>
         <w:pStyle w:val="Heading2"/>
       </w:pPr>
-      <w:bookmarkStart w:id="17" w:name="_Toc2596002"/>
+      <w:bookmarkStart w:id="17" w:name="_Toc2596981"/>
       <w:r>
         <w:lastRenderedPageBreak/>
         <w:t>Tutorial Room:</w:t>
@@ -4550,7 +4556,7 @@
                     <pic:cNvPicPr/>
                   </pic:nvPicPr>
                   <pic:blipFill rotWithShape="1">
-                    <a:blip r:embed="rId12"/>
+                    <a:blip r:embed="rId13"/>
                     <a:srcRect l="4661" r="7831"/>
                     <a:stretch/>
                   </pic:blipFill>
@@ -4583,7 +4589,7 @@
       <w:pPr>
         <w:pStyle w:val="Heading1"/>
       </w:pPr>
-      <w:bookmarkStart w:id="18" w:name="_Toc2596003"/>
+      <w:bookmarkStart w:id="18" w:name="_Toc2596982"/>
       <w:r>
         <w:t>Time Frame:</w:t>
       </w:r>
@@ -4594,13 +4600,11 @@
       <w:pPr>
         <w:pStyle w:val="Heading2"/>
       </w:pPr>
-      <w:bookmarkStart w:id="19" w:name="_Toc2596004"/>
+      <w:bookmarkStart w:id="19" w:name="_Toc2596983"/>
       <w:r>
         <w:t>Project Plan timeline:</w:t>
       </w:r>
-      <w:bookmarkStart w:id="20" w:name="_GoBack"/>
       <w:bookmarkEnd w:id="19"/>
-      <w:bookmarkEnd w:id="20"/>
     </w:p>
     <w:tbl>
       <w:tblPr>
@@ -5188,11 +5192,11 @@
       <w:pPr>
         <w:pStyle w:val="Heading2"/>
       </w:pPr>
-      <w:bookmarkStart w:id="21" w:name="_Toc2596005"/>
+      <w:bookmarkStart w:id="20" w:name="_Toc2596984"/>
       <w:r>
         <w:t>Reason for set date:</w:t>
       </w:r>
-      <w:bookmarkEnd w:id="21"/>
+      <w:bookmarkEnd w:id="20"/>
       <w:r>
         <w:br w:type="page"/>
       </w:r>
@@ -5201,49 +5205,49 @@
       <w:pPr>
         <w:pStyle w:val="Heading1"/>
       </w:pPr>
-      <w:bookmarkStart w:id="22" w:name="_Toc2596006"/>
+      <w:bookmarkStart w:id="21" w:name="_Toc2596985"/>
       <w:r>
         <w:lastRenderedPageBreak/>
         <w:t>Contingency Plan:</w:t>
+      </w:r>
+      <w:bookmarkEnd w:id="21"/>
+    </w:p>
+    <w:p/>
+    <w:p>
+      <w:pPr>
+        <w:jc w:val="both"/>
+      </w:pPr>
+      <w:r>
+        <w:t>We are starting by making room 1 for VR, as none of us have any previous experience with Unity we are going to start with the first puzzle room to give an idea of the challenges and difficulty we are going to face during the development of this project. Furthermore, if this proves too much of a challenge for the time frame we have set and to be able to deliver a working VR escape room.</w:t>
+      </w:r>
+      <w:r>
+        <w:t xml:space="preserve"> Moreover, if the VR does prove to be too much of a challenge we are planning on falling back on simply making it a 2D escape room rather than 3D.</w:t>
+      </w:r>
+      <w:r>
+        <w:br w:type="page"/>
+      </w:r>
+    </w:p>
+    <w:p>
+      <w:pPr>
+        <w:pStyle w:val="Heading1"/>
+      </w:pPr>
+      <w:bookmarkStart w:id="22" w:name="_Toc2596986"/>
+      <w:r>
+        <w:lastRenderedPageBreak/>
+        <w:t>Challenges:</w:t>
       </w:r>
       <w:bookmarkEnd w:id="22"/>
     </w:p>
     <w:p/>
     <w:p>
-      <w:pPr>
-        <w:jc w:val="both"/>
-      </w:pPr>
-      <w:r>
-        <w:t>We are starting by making room 1 for VR, as none of us have any previous experience with Unity we are going to start with the first puzzle room to give an idea of the challenges and difficulty we are going to face during the development of this project. Furthermore, if this proves too much of a challenge for the time frame we have set and to be able to deliver a working VR escape room.</w:t>
-      </w:r>
-      <w:r>
-        <w:t xml:space="preserve"> Moreover, if the VR does prove to be too much of a challenge we are planning on falling back on simply making it a 2D escape room rather than 3D.</w:t>
-      </w:r>
-      <w:r>
-        <w:br w:type="page"/>
-      </w:r>
-    </w:p>
-    <w:p>
-      <w:pPr>
-        <w:pStyle w:val="Heading1"/>
-      </w:pPr>
-      <w:bookmarkStart w:id="23" w:name="_Toc2596007"/>
-      <w:r>
-        <w:lastRenderedPageBreak/>
-        <w:t>Challenges:</w:t>
-      </w:r>
-      <w:bookmarkEnd w:id="23"/>
-    </w:p>
-    <w:p/>
-    <w:p>
-      <w:bookmarkStart w:id="24" w:name="_Toc2596008"/>
+      <w:bookmarkStart w:id="23" w:name="_Toc2596987"/>
       <w:r>
         <w:rPr>
           <w:rStyle w:val="Heading2Char"/>
         </w:rPr>
         <w:t>Ross</w:t>
       </w:r>
-      <w:bookmarkEnd w:id="24"/>
+      <w:bookmarkEnd w:id="23"/>
       <w:r>
         <w:t>:</w:t>
       </w:r>
@@ -5252,14 +5256,14 @@
       <w:pPr>
         <w:pStyle w:val="Heading3"/>
       </w:pPr>
-      <w:bookmarkStart w:id="25" w:name="_Toc2596009"/>
+      <w:bookmarkStart w:id="24" w:name="_Toc2596988"/>
       <w:r>
         <w:t>Challenges encountered</w:t>
       </w:r>
       <w:r>
         <w:t>:</w:t>
       </w:r>
-      <w:bookmarkEnd w:id="25"/>
+      <w:bookmarkEnd w:id="24"/>
     </w:p>
     <w:p/>
     <w:p/>
@@ -5267,24 +5271,24 @@
       <w:pPr>
         <w:pStyle w:val="Heading2"/>
       </w:pPr>
-      <w:bookmarkStart w:id="26" w:name="_Toc2596010"/>
+      <w:bookmarkStart w:id="25" w:name="_Toc2596989"/>
       <w:r>
         <w:t>Jack:</w:t>
       </w:r>
-      <w:bookmarkEnd w:id="26"/>
+      <w:bookmarkEnd w:id="25"/>
     </w:p>
     <w:p>
       <w:pPr>
         <w:pStyle w:val="Heading3"/>
       </w:pPr>
-      <w:bookmarkStart w:id="27" w:name="_Toc2596011"/>
+      <w:bookmarkStart w:id="26" w:name="_Toc2596990"/>
       <w:r>
         <w:t>Challenges encountered</w:t>
       </w:r>
       <w:r>
         <w:t>:</w:t>
       </w:r>
-      <w:bookmarkEnd w:id="27"/>
+      <w:bookmarkEnd w:id="26"/>
     </w:p>
     <w:p/>
     <w:p/>
@@ -5292,24 +5296,24 @@
       <w:pPr>
         <w:pStyle w:val="Heading2"/>
       </w:pPr>
-      <w:bookmarkStart w:id="28" w:name="_Toc2596012"/>
+      <w:bookmarkStart w:id="27" w:name="_Toc2596991"/>
       <w:r>
         <w:t>James:</w:t>
       </w:r>
-      <w:bookmarkEnd w:id="28"/>
+      <w:bookmarkEnd w:id="27"/>
     </w:p>
     <w:p>
       <w:pPr>
         <w:pStyle w:val="Heading3"/>
       </w:pPr>
-      <w:bookmarkStart w:id="29" w:name="_Toc2596013"/>
+      <w:bookmarkStart w:id="28" w:name="_Toc2596992"/>
       <w:r>
         <w:t>Challenges encountered</w:t>
       </w:r>
       <w:r>
         <w:t>:</w:t>
       </w:r>
-      <w:bookmarkEnd w:id="29"/>
+      <w:bookmarkEnd w:id="28"/>
     </w:p>
     <w:p/>
     <w:p/>
@@ -5317,24 +5321,24 @@
       <w:pPr>
         <w:pStyle w:val="Heading2"/>
       </w:pPr>
-      <w:bookmarkStart w:id="30" w:name="_Toc2596014"/>
+      <w:bookmarkStart w:id="29" w:name="_Toc2596993"/>
       <w:r>
         <w:t>John:</w:t>
       </w:r>
-      <w:bookmarkEnd w:id="30"/>
+      <w:bookmarkEnd w:id="29"/>
     </w:p>
     <w:p>
       <w:pPr>
         <w:pStyle w:val="Heading3"/>
       </w:pPr>
-      <w:bookmarkStart w:id="31" w:name="_Toc2596015"/>
+      <w:bookmarkStart w:id="30" w:name="_Toc2596994"/>
       <w:r>
         <w:t>Challenges encountered</w:t>
       </w:r>
       <w:r>
         <w:t>:</w:t>
       </w:r>
-      <w:bookmarkEnd w:id="31"/>
+      <w:bookmarkEnd w:id="30"/>
     </w:p>
     <w:p/>
     <w:p/>
@@ -5347,12 +5351,12 @@
       <w:pPr>
         <w:pStyle w:val="Heading1"/>
       </w:pPr>
-      <w:bookmarkStart w:id="32" w:name="_Toc2596016"/>
+      <w:bookmarkStart w:id="31" w:name="_Toc2596995"/>
       <w:r>
         <w:lastRenderedPageBreak/>
         <w:t>Evidence / Screenshots of Progress:</w:t>
       </w:r>
-      <w:bookmarkEnd w:id="32"/>
+      <w:bookmarkEnd w:id="31"/>
     </w:p>
     <w:p>
       <w:pPr>
@@ -5368,23 +5372,23 @@
       <w:pPr>
         <w:pStyle w:val="Heading1"/>
       </w:pPr>
-      <w:bookmarkStart w:id="33" w:name="_Toc2596017"/>
+      <w:bookmarkStart w:id="32" w:name="_Toc2596996"/>
       <w:r>
         <w:lastRenderedPageBreak/>
         <w:t>Team Roles:</w:t>
       </w:r>
-      <w:bookmarkEnd w:id="33"/>
+      <w:bookmarkEnd w:id="32"/>
     </w:p>
     <w:p/>
     <w:p>
-      <w:bookmarkStart w:id="34" w:name="_Toc2596018"/>
+      <w:bookmarkStart w:id="33" w:name="_Toc2596997"/>
       <w:r>
         <w:rPr>
           <w:rStyle w:val="Heading2Char"/>
         </w:rPr>
         <w:t>Ross</w:t>
       </w:r>
-      <w:bookmarkEnd w:id="34"/>
+      <w:bookmarkEnd w:id="33"/>
       <w:r>
         <w:t>:</w:t>
       </w:r>
@@ -5393,32 +5397,32 @@
       <w:pPr>
         <w:pStyle w:val="Heading3"/>
       </w:pPr>
-      <w:bookmarkStart w:id="35" w:name="_Toc2596019"/>
+      <w:bookmarkStart w:id="34" w:name="_Toc2596998"/>
       <w:r>
         <w:t>Reason for role:</w:t>
       </w:r>
-      <w:bookmarkEnd w:id="35"/>
+      <w:bookmarkEnd w:id="34"/>
     </w:p>
     <w:p/>
     <w:p>
       <w:pPr>
         <w:pStyle w:val="Heading2"/>
       </w:pPr>
-      <w:bookmarkStart w:id="36" w:name="_Toc2596020"/>
+      <w:bookmarkStart w:id="35" w:name="_Toc2596999"/>
       <w:r>
         <w:t>Jack:</w:t>
       </w:r>
-      <w:bookmarkEnd w:id="36"/>
+      <w:bookmarkEnd w:id="35"/>
     </w:p>
     <w:p>
       <w:pPr>
         <w:pStyle w:val="Heading3"/>
       </w:pPr>
-      <w:bookmarkStart w:id="37" w:name="_Toc2596021"/>
+      <w:bookmarkStart w:id="36" w:name="_Toc2597000"/>
       <w:r>
         <w:t>Reason for role:</w:t>
       </w:r>
-      <w:bookmarkEnd w:id="37"/>
+      <w:bookmarkEnd w:id="36"/>
     </w:p>
     <w:p/>
     <w:p/>
@@ -5426,42 +5430,42 @@
       <w:pPr>
         <w:pStyle w:val="Heading2"/>
       </w:pPr>
-      <w:bookmarkStart w:id="38" w:name="_Toc2596022"/>
+      <w:bookmarkStart w:id="37" w:name="_Toc2597001"/>
       <w:r>
         <w:t>James:</w:t>
       </w:r>
-      <w:bookmarkEnd w:id="38"/>
+      <w:bookmarkEnd w:id="37"/>
     </w:p>
     <w:p>
       <w:pPr>
         <w:pStyle w:val="Heading3"/>
       </w:pPr>
-      <w:bookmarkStart w:id="39" w:name="_Toc2596023"/>
+      <w:bookmarkStart w:id="38" w:name="_Toc2597002"/>
       <w:r>
         <w:t>Reason for role:</w:t>
       </w:r>
-      <w:bookmarkEnd w:id="39"/>
+      <w:bookmarkEnd w:id="38"/>
     </w:p>
     <w:p/>
     <w:p>
       <w:pPr>
         <w:pStyle w:val="Heading2"/>
       </w:pPr>
-      <w:bookmarkStart w:id="40" w:name="_Toc2596024"/>
+      <w:bookmarkStart w:id="39" w:name="_Toc2597003"/>
       <w:r>
         <w:t>John:</w:t>
       </w:r>
-      <w:bookmarkEnd w:id="40"/>
+      <w:bookmarkEnd w:id="39"/>
     </w:p>
     <w:p>
       <w:pPr>
         <w:pStyle w:val="Heading3"/>
       </w:pPr>
-      <w:bookmarkStart w:id="41" w:name="_Toc2596025"/>
+      <w:bookmarkStart w:id="40" w:name="_Toc2597004"/>
       <w:r>
         <w:t>Reason for role:</w:t>
       </w:r>
-      <w:bookmarkEnd w:id="41"/>
+      <w:bookmarkEnd w:id="40"/>
     </w:p>
     <w:p/>
     <w:p/>
@@ -5474,14 +5478,27 @@
       <w:pPr>
         <w:pStyle w:val="Heading1"/>
       </w:pPr>
-      <w:bookmarkStart w:id="42" w:name="_Toc2596026"/>
+      <w:bookmarkStart w:id="41" w:name="_Toc2597005"/>
       <w:r>
         <w:lastRenderedPageBreak/>
         <w:t>References:</w:t>
       </w:r>
+      <w:bookmarkEnd w:id="41"/>
+    </w:p>
+    <w:p>
+      <w:hyperlink r:id="rId14" w:history="1">
+        <w:r>
+          <w:rPr>
+            <w:rStyle w:val="Hyperlink"/>
+          </w:rPr>
+          <w:t>https://studentcentral.brighton.ac.uk/webapps/blackboard/execute/content/blankPage?cmd=view&amp;content_id=_3335048_1&amp;course_id=_110301_1</w:t>
+        </w:r>
+      </w:hyperlink>
+    </w:p>
+    <w:p>
+      <w:bookmarkStart w:id="42" w:name="_GoBack"/>
       <w:bookmarkEnd w:id="42"/>
     </w:p>
-    <w:p/>
     <w:sectPr>
       <w:pgSz w:w="11900" w:h="16840"/>
       <w:pgMar w:top="1440" w:right="1440" w:bottom="1440" w:left="1440" w:header="708" w:footer="708" w:gutter="0"/>
@@ -5517,7 +5534,7 @@
 <w:ftr xmlns:wpc="http://schemas.microsoft.com/office/word/2010/wordprocessingCanvas" xmlns:cx="http://schemas.microsoft.com/office/drawing/2014/chartex" xmlns:cx1="http://schemas.microsoft.com/office/drawing/2015/9/8/chartex" xmlns:mc="http://schemas.openxmlformats.org/markup-compatibility/2006" xmlns:o="urn:schemas-microsoft-com:office:office" xmlns:r="http://schemas.openxmlformats.org/officeDocument/2006/relationships" xmlns:m="http://schemas.openxmlformats.org/officeDocument/2006/math" xmlns:v="urn:schemas-microsoft-com:vml" xmlns:wp14="http://schemas.microsoft.com/office/word/2010/wordprocessingDrawing" xmlns:wp="http://schemas.openxmlformats.org/drawingml/2006/wordprocessingDrawing" xmlns:w10="urn:schemas-microsoft-com:office:word" xmlns:w="http://schemas.openxmlformats.org/wordprocessingml/2006/main" xmlns:w14="http://schemas.microsoft.com/office/word/2010/wordml" xmlns:w15="http://schemas.microsoft.com/office/word/2012/wordml" xmlns:w16se="http://schemas.microsoft.com/office/word/2015/wordml/symex" xmlns:wpg="http://schemas.microsoft.com/office/word/2010/wordprocessingGroup" xmlns:wpi="http://schemas.microsoft.com/office/word/2010/wordprocessingInk" xmlns:wne="http://schemas.microsoft.com/office/word/2006/wordml" xmlns:wps="http://schemas.microsoft.com/office/word/2010/wordprocessingShape" mc:Ignorable="w14 w15 w16se wp14">
   <w:sdt>
     <w:sdtPr>
-      <w:id w:val="-933352600"/>
+      <w:id w:val="1547024788"/>
       <w:docPartObj>
         <w:docPartGallery w:val="Page Numbers (Bottom of Page)"/>
         <w:docPartUnique/>
@@ -5551,7 +5568,7 @@
           <w:rPr>
             <w:noProof/>
           </w:rPr>
-          <w:t>4</w:t>
+          <w:t>5</w:t>
         </w:r>
         <w:r>
           <w:rPr>
@@ -6962,7 +6979,7 @@
 </file>
 
 <file path=customXml/itemProps2.xml><?xml version="1.0" encoding="utf-8"?>
-<ds:datastoreItem xmlns:ds="http://schemas.openxmlformats.org/officeDocument/2006/customXml" ds:itemID="{A323ECCB-8A41-4ABB-A18E-5C7BE0D32A12}">
+<ds:datastoreItem xmlns:ds="http://schemas.openxmlformats.org/officeDocument/2006/customXml" ds:itemID="{4C8F267B-AB43-4717-8EA3-B483F66F96A4}">
   <ds:schemaRefs>
     <ds:schemaRef ds:uri="http://schemas.openxmlformats.org/officeDocument/2006/bibliography"/>
   </ds:schemaRefs>

</xml_diff>

<commit_message>
Update Integrated Group Project Documentation.docx
</commit_message>
<xml_diff>
--- a/Integrated Group Project Documentation.docx
+++ b/Integrated Group Project Documentation.docx
@@ -1,6 +1,6 @@
 
 <file path=word/document.xml><?xml version="1.0" encoding="utf-8"?>
-<w:document xmlns:wpc="http://schemas.microsoft.com/office/word/2010/wordprocessingCanvas" xmlns:cx="http://schemas.microsoft.com/office/drawing/2014/chartex" xmlns:cx1="http://schemas.microsoft.com/office/drawing/2015/9/8/chartex" xmlns:mc="http://schemas.openxmlformats.org/markup-compatibility/2006" xmlns:o="urn:schemas-microsoft-com:office:office" xmlns:r="http://schemas.openxmlformats.org/officeDocument/2006/relationships" xmlns:m="http://schemas.openxmlformats.org/officeDocument/2006/math" xmlns:v="urn:schemas-microsoft-com:vml" xmlns:wp14="http://schemas.microsoft.com/office/word/2010/wordprocessingDrawing" xmlns:wp="http://schemas.openxmlformats.org/drawingml/2006/wordprocessingDrawing" xmlns:w10="urn:schemas-microsoft-com:office:word" xmlns:w="http://schemas.openxmlformats.org/wordprocessingml/2006/main" xmlns:w14="http://schemas.microsoft.com/office/word/2010/wordml" xmlns:w15="http://schemas.microsoft.com/office/word/2012/wordml" xmlns:w16se="http://schemas.microsoft.com/office/word/2015/wordml/symex" xmlns:wpg="http://schemas.microsoft.com/office/word/2010/wordprocessingGroup" xmlns:wpi="http://schemas.microsoft.com/office/word/2010/wordprocessingInk" xmlns:wne="http://schemas.microsoft.com/office/word/2006/wordml" xmlns:wps="http://schemas.microsoft.com/office/word/2010/wordprocessingShape" mc:Ignorable="w14 w15 w16se wp14">
+<w:document xmlns:wpc="http://schemas.microsoft.com/office/word/2010/wordprocessingCanvas" xmlns:cx="http://schemas.microsoft.com/office/drawing/2014/chartex" xmlns:cx1="http://schemas.microsoft.com/office/drawing/2015/9/8/chartex" xmlns:cx2="http://schemas.microsoft.com/office/drawing/2015/10/21/chartex" xmlns:cx3="http://schemas.microsoft.com/office/drawing/2016/5/9/chartex" xmlns:cx4="http://schemas.microsoft.com/office/drawing/2016/5/10/chartex" xmlns:cx5="http://schemas.microsoft.com/office/drawing/2016/5/11/chartex" xmlns:cx6="http://schemas.microsoft.com/office/drawing/2016/5/12/chartex" xmlns:cx7="http://schemas.microsoft.com/office/drawing/2016/5/13/chartex" xmlns:cx8="http://schemas.microsoft.com/office/drawing/2016/5/14/chartex" xmlns:mc="http://schemas.openxmlformats.org/markup-compatibility/2006" xmlns:aink="http://schemas.microsoft.com/office/drawing/2016/ink" xmlns:am3d="http://schemas.microsoft.com/office/drawing/2017/model3d" xmlns:o="urn:schemas-microsoft-com:office:office" xmlns:r="http://schemas.openxmlformats.org/officeDocument/2006/relationships" xmlns:m="http://schemas.openxmlformats.org/officeDocument/2006/math" xmlns:v="urn:schemas-microsoft-com:vml" xmlns:wp14="http://schemas.microsoft.com/office/word/2010/wordprocessingDrawing" xmlns:wp="http://schemas.openxmlformats.org/drawingml/2006/wordprocessingDrawing" xmlns:w10="urn:schemas-microsoft-com:office:word" xmlns:w="http://schemas.openxmlformats.org/wordprocessingml/2006/main" xmlns:w14="http://schemas.microsoft.com/office/word/2010/wordml" xmlns:w15="http://schemas.microsoft.com/office/word/2012/wordml" xmlns:w16cid="http://schemas.microsoft.com/office/word/2016/wordml/cid" xmlns:w16se="http://schemas.microsoft.com/office/word/2015/wordml/symex" xmlns:wpg="http://schemas.microsoft.com/office/word/2010/wordprocessingGroup" xmlns:wpi="http://schemas.microsoft.com/office/word/2010/wordprocessingInk" xmlns:wne="http://schemas.microsoft.com/office/word/2006/wordml" xmlns:wps="http://schemas.microsoft.com/office/word/2010/wordprocessingShape" mc:Ignorable="w14 w15 w16se w16cid wp14">
   <w:body>
     <w:sdt>
       <w:sdtPr>
@@ -21,7 +21,7 @@
             <mc:AlternateContent>
               <mc:Choice Requires="wpg">
                 <w:drawing>
-                  <wp:anchor distT="0" distB="0" distL="114300" distR="114300" simplePos="0" relativeHeight="251662336" behindDoc="0" locked="0" layoutInCell="1" allowOverlap="1">
+                  <wp:anchor distT="0" distB="0" distL="114300" distR="114300" simplePos="0" relativeHeight="251662336" behindDoc="0" locked="0" layoutInCell="1" allowOverlap="1" wp14:anchorId="0D8BF2CA" wp14:editId="4CEDF8F6">
                     <wp:simplePos x="0" y="0"/>
                     <wp:positionH relativeFrom="page">
                       <wp:align>center</wp:align>
@@ -266,7 +266,7 @@
                   </wp:anchor>
                 </w:drawing>
               </mc:Choice>
-              <mc:Fallback xmlns:cx2="http://schemas.microsoft.com/office/drawing/2015/10/21/chartex" xmlns:cx3="http://schemas.microsoft.com/office/drawing/2016/5/9/chartex" xmlns:cx4="http://schemas.microsoft.com/office/drawing/2016/5/10/chartex" xmlns:cx5="http://schemas.microsoft.com/office/drawing/2016/5/11/chartex" xmlns:cx6="http://schemas.microsoft.com/office/drawing/2016/5/12/chartex" xmlns:cx7="http://schemas.microsoft.com/office/drawing/2016/5/13/chartex" xmlns:cx8="http://schemas.microsoft.com/office/drawing/2016/5/14/chartex" xmlns:aink="http://schemas.microsoft.com/office/drawing/2016/ink" xmlns:am3d="http://schemas.microsoft.com/office/drawing/2017/model3d" xmlns:w16cid="http://schemas.microsoft.com/office/word/2016/wordml/cid">
+              <mc:Fallback>
                 <w:pict>
                   <v:group w14:anchorId="7239737A" id="Group 149" o:spid="_x0000_s1026" style="position:absolute;margin-left:0;margin-top:0;width:8in;height:95.7pt;z-index:251662336;mso-width-percent:941;mso-height-percent:121;mso-top-percent:23;mso-position-horizontal:center;mso-position-horizontal-relative:page;mso-position-vertical-relative:page;mso-width-percent:941;mso-height-percent:121;mso-top-percent:23" coordorigin="" coordsize="73152,12161" o:gfxdata="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">
                     <v:shape id="Rectangle 51" o:spid="_x0000_s1027" style="position:absolute;width:73152;height:11303;visibility:visible;mso-wrap-style:square;v-text-anchor:middle" coordsize="7312660,1129665" o:gfxdata="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" path="m,l7312660,r,1129665l3619500,733425,,1091565,,xe" fillcolor="#4472c4 [3204]" stroked="f" strokeweight="1pt">
@@ -290,7 +290,7 @@
             <mc:AlternateContent>
               <mc:Choice Requires="wps">
                 <w:drawing>
-                  <wp:anchor distT="0" distB="0" distL="114300" distR="114300" simplePos="0" relativeHeight="251660288" behindDoc="0" locked="0" layoutInCell="1" allowOverlap="1">
+                  <wp:anchor distT="0" distB="0" distL="114300" distR="114300" simplePos="0" relativeHeight="251660288" behindDoc="0" locked="0" layoutInCell="1" allowOverlap="1" wp14:anchorId="6074DD71" wp14:editId="7E601D5A">
                     <wp:simplePos x="0" y="0"/>
                     <wp:positionH relativeFrom="page">
                       <wp:align>center</wp:align>
@@ -449,7 +449,7 @@
               </mc:Choice>
               <mc:Fallback>
                 <w:pict>
-                  <v:shapetype id="_x0000_t202" coordsize="21600,21600" o:spt="202" path="m,l,21600r21600,l21600,xe">
+                  <v:shapetype w14:anchorId="6074DD71" id="_x0000_t202" coordsize="21600,21600" o:spt="202" path="m,l,21600r21600,l21600,xe">
                     <v:stroke joinstyle="miter"/>
                     <v:path gradientshapeok="t" o:connecttype="rect"/>
                   </v:shapetype>
@@ -553,7 +553,7 @@
             <mc:AlternateContent>
               <mc:Choice Requires="wps">
                 <w:drawing>
-                  <wp:anchor distT="0" distB="0" distL="114300" distR="114300" simplePos="0" relativeHeight="251661312" behindDoc="0" locked="0" layoutInCell="1" allowOverlap="1">
+                  <wp:anchor distT="0" distB="0" distL="114300" distR="114300" simplePos="0" relativeHeight="251661312" behindDoc="0" locked="0" layoutInCell="1" allowOverlap="1" wp14:anchorId="4852F5B7" wp14:editId="31A9363D">
                     <wp:simplePos x="0" y="0"/>
                     <wp:positionH relativeFrom="page">
                       <wp:align>center</wp:align>
@@ -665,9 +665,9 @@
                   </wp:anchor>
                 </w:drawing>
               </mc:Choice>
-              <mc:Fallback xmlns:cx2="http://schemas.microsoft.com/office/drawing/2015/10/21/chartex" xmlns:cx3="http://schemas.microsoft.com/office/drawing/2016/5/9/chartex" xmlns:cx4="http://schemas.microsoft.com/office/drawing/2016/5/10/chartex" xmlns:cx5="http://schemas.microsoft.com/office/drawing/2016/5/11/chartex" xmlns:cx6="http://schemas.microsoft.com/office/drawing/2016/5/12/chartex" xmlns:cx7="http://schemas.microsoft.com/office/drawing/2016/5/13/chartex" xmlns:cx8="http://schemas.microsoft.com/office/drawing/2016/5/14/chartex" xmlns:aink="http://schemas.microsoft.com/office/drawing/2016/ink" xmlns:am3d="http://schemas.microsoft.com/office/drawing/2017/model3d" xmlns:w16cid="http://schemas.microsoft.com/office/word/2016/wordml/cid">
+              <mc:Fallback>
                 <w:pict>
-                  <v:shape id="Text Box 153" o:spid="_x0000_s1027" type="#_x0000_t202" style="position:absolute;margin-left:0;margin-top:0;width:8in;height:79.5pt;z-index:251661312;visibility:visible;mso-wrap-style:square;mso-width-percent:941;mso-height-percent:100;mso-top-percent:700;mso-wrap-distance-left:9pt;mso-wrap-distance-top:0;mso-wrap-distance-right:9pt;mso-wrap-distance-bottom:0;mso-position-horizontal:center;mso-position-horizontal-relative:page;mso-position-vertical-relative:page;mso-width-percent:941;mso-height-percent:100;mso-top-percent:700;mso-width-relative:page;mso-height-relative:page;v-text-anchor:top" o:gfxdata="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" filled="f" stroked="f" strokeweight=".5pt">
+                  <v:shape w14:anchorId="4852F5B7" id="Text Box 153" o:spid="_x0000_s1027" type="#_x0000_t202" style="position:absolute;margin-left:0;margin-top:0;width:8in;height:79.5pt;z-index:251661312;visibility:visible;mso-wrap-style:square;mso-width-percent:941;mso-height-percent:100;mso-top-percent:700;mso-wrap-distance-left:9pt;mso-wrap-distance-top:0;mso-wrap-distance-right:9pt;mso-wrap-distance-bottom:0;mso-position-horizontal:center;mso-position-horizontal-relative:page;mso-position-vertical-relative:page;mso-width-percent:941;mso-height-percent:100;mso-top-percent:700;mso-width-relative:page;mso-height-relative:page;v-text-anchor:top" o:gfxdata="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" filled="f" stroked="f" strokeweight=".5pt">
                     <v:textbox style="mso-fit-shape-to-text:t" inset="126pt,0,54pt,0">
                       <w:txbxContent>
                         <w:sdt>
@@ -724,7 +724,7 @@
             <mc:AlternateContent>
               <mc:Choice Requires="wps">
                 <w:drawing>
-                  <wp:anchor distT="0" distB="0" distL="114300" distR="114300" simplePos="0" relativeHeight="251659264" behindDoc="0" locked="0" layoutInCell="1" allowOverlap="1">
+                  <wp:anchor distT="0" distB="0" distL="114300" distR="114300" simplePos="0" relativeHeight="251659264" behindDoc="0" locked="0" layoutInCell="1" allowOverlap="1" wp14:anchorId="439283F3" wp14:editId="66DCC72F">
                     <wp:simplePos x="0" y="0"/>
                     <wp:positionH relativeFrom="page">
                       <wp:posOffset>127000</wp:posOffset>
@@ -868,9 +868,9 @@
                   </wp:anchor>
                 </w:drawing>
               </mc:Choice>
-              <mc:Fallback xmlns:cx2="http://schemas.microsoft.com/office/drawing/2015/10/21/chartex" xmlns:cx3="http://schemas.microsoft.com/office/drawing/2016/5/9/chartex" xmlns:cx4="http://schemas.microsoft.com/office/drawing/2016/5/10/chartex" xmlns:cx5="http://schemas.microsoft.com/office/drawing/2016/5/11/chartex" xmlns:cx6="http://schemas.microsoft.com/office/drawing/2016/5/12/chartex" xmlns:cx7="http://schemas.microsoft.com/office/drawing/2016/5/13/chartex" xmlns:cx8="http://schemas.microsoft.com/office/drawing/2016/5/14/chartex" xmlns:aink="http://schemas.microsoft.com/office/drawing/2016/ink" xmlns:am3d="http://schemas.microsoft.com/office/drawing/2017/model3d" xmlns:w16cid="http://schemas.microsoft.com/office/word/2016/wordml/cid">
+              <mc:Fallback>
                 <w:pict>
-                  <v:shape id="Text Box 154" o:spid="_x0000_s1028" type="#_x0000_t202" style="position:absolute;margin-left:10pt;margin-top:253pt;width:578pt;height:286.5pt;z-index:251659264;visibility:visible;mso-wrap-style:square;mso-width-percent:0;mso-height-percent:363;mso-wrap-distance-left:9pt;mso-wrap-distance-top:0;mso-wrap-distance-right:9pt;mso-wrap-distance-bottom:0;mso-position-horizontal:absolute;mso-position-horizontal-relative:page;mso-position-vertical:absolute;mso-position-vertical-relative:page;mso-width-percent:0;mso-height-percent:363;mso-width-relative:page;mso-height-relative:page;v-text-anchor:bottom" o:gfxdata="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" filled="f" stroked="f" strokeweight=".5pt">
+                  <v:shape w14:anchorId="439283F3" id="Text Box 154" o:spid="_x0000_s1028" type="#_x0000_t202" style="position:absolute;margin-left:10pt;margin-top:253pt;width:578pt;height:286.5pt;z-index:251659264;visibility:visible;mso-wrap-style:square;mso-width-percent:0;mso-height-percent:363;mso-wrap-distance-left:9pt;mso-wrap-distance-top:0;mso-wrap-distance-right:9pt;mso-wrap-distance-bottom:0;mso-position-horizontal:absolute;mso-position-horizontal-relative:page;mso-position-vertical:absolute;mso-position-vertical-relative:page;mso-width-percent:0;mso-height-percent:363;mso-width-relative:page;mso-height-relative:page;v-text-anchor:bottom" o:gfxdata="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" filled="f" stroked="f" strokeweight=".5pt">
                     <v:textbox inset="126pt,0,54pt,0">
                       <w:txbxContent>
                         <w:p>
@@ -4222,6 +4222,21 @@
       <w:r>
         <w:t>.</w:t>
       </w:r>
+      <w:r>
+        <w:t xml:space="preserve"> For the “assignment” version of the game we are focusing on building only 4 rooms due to the time constraint and skill level </w:t>
+      </w:r>
+      <w:r>
+        <w:t>in regard to</w:t>
+      </w:r>
+      <w:r>
+        <w:t xml:space="preserve"> unity and VR.</w:t>
+      </w:r>
+      <w:r>
+        <w:t xml:space="preserve"> However, the full game would have a room to teach concept and a save / load function.</w:t>
+      </w:r>
+      <w:r>
+        <w:t xml:space="preserve"> </w:t>
+      </w:r>
     </w:p>
     <w:p/>
     <w:p>
@@ -4230,19 +4245,154 @@
       </w:pPr>
       <w:r>
         <w:t>Lesson plan:</w:t>
+      </w:r>
+    </w:p>
+    <w:p>
+      <w:pPr>
+        <w:pStyle w:val="Heading3"/>
+      </w:pPr>
+      <w:r>
+        <w:t>Room 1:</w:t>
+      </w:r>
+      <w:r>
+        <w:t xml:space="preserve"> </w:t>
+      </w:r>
+      <w:r>
+        <w:t>Print statements</w:t>
       </w:r>
     </w:p>
     <w:p/>
     <w:p/>
     <w:p>
       <w:pPr>
+        <w:pStyle w:val="Heading3"/>
+      </w:pPr>
+      <w:r>
+        <w:t>Room2:</w:t>
+      </w:r>
+      <w:r>
+        <w:t xml:space="preserve"> </w:t>
+      </w:r>
+      <w:r>
+        <w:t>Variables</w:t>
+      </w:r>
+    </w:p>
+    <w:p>
+      <w:pPr>
+        <w:jc w:val="both"/>
+      </w:pPr>
+      <w:r>
+        <w:t xml:space="preserve">In scratch variables are taught in </w:t>
+      </w:r>
+      <w:r>
+        <w:t xml:space="preserve">a </w:t>
+      </w:r>
+      <w:r>
+        <w:t>block</w:t>
+      </w:r>
+      <w:r>
+        <w:t xml:space="preserve"> format</w:t>
+      </w:r>
+      <w:r>
+        <w:t xml:space="preserve"> that allow</w:t>
+      </w:r>
+      <w:r>
+        <w:t>s</w:t>
+      </w:r>
+      <w:r>
+        <w:t xml:space="preserve"> the user to create variables that can</w:t>
+      </w:r>
+      <w:r>
+        <w:t xml:space="preserve"> then</w:t>
+      </w:r>
+      <w:r>
+        <w:t xml:space="preserve"> be used in a program</w:t>
+      </w:r>
+      <w:r>
+        <w:t>; instead of the user having to manually declare th</w:t>
+      </w:r>
+      <w:r>
+        <w:t>em</w:t>
+      </w:r>
+      <w:r>
+        <w:t>.</w:t>
+      </w:r>
+      <w:r>
+        <w:t xml:space="preserve"> The variables include strings and numbers.</w:t>
+      </w:r>
+    </w:p>
+    <w:p>
+      <w:pPr>
+        <w:jc w:val="both"/>
+      </w:pPr>
+    </w:p>
+    <w:p>
+      <w:pPr>
+        <w:jc w:val="both"/>
+      </w:pPr>
+      <w:r>
+        <w:t>We will use this style of teaching variables to the users as it is clear and concise and an excellent visual</w:t>
+      </w:r>
+      <w:r>
+        <w:t xml:space="preserve"> way of representing something rather basic in terms of coding but a fundamental.</w:t>
+      </w:r>
+      <w:r>
+        <w:t xml:space="preserve"> Furthermore, as the target audience is 11 to 14-year olds with no previous knowledge of coding it is essential the information is absorbed.</w:t>
+      </w:r>
+    </w:p>
+    <w:p/>
+    <w:p>
+      <w:pPr>
+        <w:pStyle w:val="Heading3"/>
+      </w:pPr>
+      <w:r>
+        <w:t>Room 3:</w:t>
+      </w:r>
+      <w:r>
+        <w:t xml:space="preserve"> </w:t>
+      </w:r>
+      <w:r>
+        <w:t>Loops</w:t>
+      </w:r>
+    </w:p>
+    <w:p/>
+    <w:p/>
+    <w:p>
+      <w:pPr>
+        <w:pStyle w:val="Heading3"/>
+      </w:pPr>
+      <w:r>
+        <w:t>Room 4:</w:t>
+      </w:r>
+      <w:r>
+        <w:t xml:space="preserve"> </w:t>
+      </w:r>
+      <w:r>
+        <w:t xml:space="preserve">Conditionals </w:t>
+      </w:r>
+      <w:r>
+        <w:t>statements</w:t>
+      </w:r>
+      <w:bookmarkStart w:id="3" w:name="_GoBack"/>
+      <w:bookmarkEnd w:id="3"/>
+    </w:p>
+    <w:p>
+      <w:pPr>
+        <w:pStyle w:val="Heading3"/>
+      </w:pPr>
+    </w:p>
+    <w:p/>
+    <w:p/>
+    <w:p>
+      <w:pPr>
         <w:pStyle w:val="Heading2"/>
       </w:pPr>
-      <w:bookmarkStart w:id="3" w:name="_Toc2680491"/>
-      <w:r>
+      <w:bookmarkStart w:id="4" w:name="_Toc2680491"/>
+      <w:r>
+        <w:lastRenderedPageBreak/>
         <w:t>Final Code to Unlock Door:</w:t>
       </w:r>
-      <w:bookmarkEnd w:id="3"/>
+      <w:bookmarkEnd w:id="4"/>
     </w:p>
     <w:p/>
     <w:p>
@@ -4252,11 +4402,11 @@
       <w:r>
         <w:br/>
       </w:r>
-      <w:bookmarkStart w:id="4" w:name="_Toc2680492"/>
+      <w:bookmarkStart w:id="5" w:name="_Toc2680492"/>
       <w:r>
         <w:t>Testing:</w:t>
       </w:r>
-      <w:bookmarkEnd w:id="4"/>
+      <w:bookmarkEnd w:id="5"/>
     </w:p>
     <w:p>
       <w:r>
@@ -4271,11 +4421,11 @@
       <w:pPr>
         <w:pStyle w:val="Heading2"/>
       </w:pPr>
-      <w:bookmarkStart w:id="5" w:name="_Toc2680493"/>
+      <w:bookmarkStart w:id="6" w:name="_Toc2680493"/>
       <w:r>
         <w:t>Group Meeting:</w:t>
       </w:r>
-      <w:bookmarkEnd w:id="5"/>
+      <w:bookmarkEnd w:id="6"/>
     </w:p>
     <w:p>
       <w:r>
@@ -4287,11 +4437,11 @@
       <w:pPr>
         <w:pStyle w:val="Heading2"/>
       </w:pPr>
-      <w:bookmarkStart w:id="6" w:name="_Toc2680494"/>
+      <w:bookmarkStart w:id="7" w:name="_Toc2680494"/>
       <w:r>
         <w:t>Software being used:</w:t>
       </w:r>
-      <w:bookmarkEnd w:id="6"/>
+      <w:bookmarkEnd w:id="7"/>
     </w:p>
     <w:p>
       <w:pPr>
@@ -4371,7 +4521,6 @@
       </w:pPr>
       <w:proofErr w:type="spellStart"/>
       <w:r>
-        <w:lastRenderedPageBreak/>
         <w:t>UseCases</w:t>
       </w:r>
       <w:proofErr w:type="spellEnd"/>
@@ -4383,7 +4532,7 @@
           <w:lang w:eastAsia="en-GB"/>
         </w:rPr>
         <w:drawing>
-          <wp:inline distT="0" distB="0" distL="0" distR="0">
+          <wp:inline distT="0" distB="0" distL="0" distR="0" wp14:anchorId="3ED241F9" wp14:editId="2339B684">
             <wp:extent cx="5727700" cy="3105785"/>
             <wp:effectExtent l="0" t="0" r="6350" b="0"/>
             <wp:docPr id="3" name="Picture 3"/>
@@ -4446,12 +4595,12 @@
       <w:pPr>
         <w:pStyle w:val="Heading1"/>
       </w:pPr>
-      <w:bookmarkStart w:id="7" w:name="_Toc2680495"/>
+      <w:bookmarkStart w:id="8" w:name="_Toc2680495"/>
       <w:r>
         <w:lastRenderedPageBreak/>
         <w:t>Research:</w:t>
       </w:r>
-      <w:bookmarkEnd w:id="7"/>
+      <w:bookmarkEnd w:id="8"/>
     </w:p>
     <w:p/>
     <w:p/>
@@ -4461,14 +4610,14 @@
           <w:rStyle w:val="Heading2Char"/>
         </w:rPr>
       </w:pPr>
-      <w:bookmarkStart w:id="8" w:name="_Toc2680496"/>
+      <w:bookmarkStart w:id="9" w:name="_Toc2680496"/>
       <w:r>
         <w:rPr>
           <w:rStyle w:val="Heading2Char"/>
         </w:rPr>
         <w:t>Room Design:</w:t>
       </w:r>
-      <w:bookmarkEnd w:id="8"/>
+      <w:bookmarkEnd w:id="9"/>
       <w:r>
         <w:rPr>
           <w:rStyle w:val="Heading2Char"/>
@@ -4490,14 +4639,14 @@
       <w:r>
         <w:br/>
       </w:r>
-      <w:bookmarkStart w:id="9" w:name="_Toc2680497"/>
+      <w:bookmarkStart w:id="10" w:name="_Toc2680497"/>
       <w:r>
         <w:rPr>
           <w:rStyle w:val="Heading2Char"/>
         </w:rPr>
         <w:t>Coding:</w:t>
       </w:r>
-      <w:bookmarkEnd w:id="9"/>
+      <w:bookmarkEnd w:id="10"/>
     </w:p>
     <w:p>
       <w:hyperlink r:id="rId12" w:history="1">
@@ -4516,11 +4665,11 @@
       <w:pPr>
         <w:pStyle w:val="Heading2"/>
       </w:pPr>
-      <w:bookmarkStart w:id="10" w:name="_Toc2680498"/>
+      <w:bookmarkStart w:id="11" w:name="_Toc2680498"/>
       <w:r>
         <w:t>Puzzles:</w:t>
       </w:r>
-      <w:bookmarkEnd w:id="10"/>
+      <w:bookmarkEnd w:id="11"/>
     </w:p>
     <w:p>
       <w:pPr>
@@ -5002,23 +5151,23 @@
       <w:pPr>
         <w:pStyle w:val="Heading1"/>
       </w:pPr>
-      <w:bookmarkStart w:id="11" w:name="_Toc2680499"/>
+      <w:bookmarkStart w:id="12" w:name="_Toc2680499"/>
       <w:r>
         <w:lastRenderedPageBreak/>
         <w:t>Room Design:</w:t>
       </w:r>
-      <w:bookmarkEnd w:id="11"/>
+      <w:bookmarkEnd w:id="12"/>
     </w:p>
     <w:p/>
     <w:p>
       <w:pPr>
         <w:pStyle w:val="Heading2"/>
       </w:pPr>
-      <w:bookmarkStart w:id="12" w:name="_Toc2680500"/>
+      <w:bookmarkStart w:id="13" w:name="_Toc2680500"/>
       <w:r>
         <w:t>Room 1:</w:t>
       </w:r>
-      <w:bookmarkEnd w:id="12"/>
+      <w:bookmarkEnd w:id="13"/>
     </w:p>
     <w:p/>
     <w:p/>
@@ -5026,11 +5175,11 @@
       <w:pPr>
         <w:pStyle w:val="Heading2"/>
       </w:pPr>
-      <w:bookmarkStart w:id="13" w:name="_Toc2680501"/>
+      <w:bookmarkStart w:id="14" w:name="_Toc2680501"/>
       <w:r>
         <w:t>Room 2:</w:t>
       </w:r>
-      <w:bookmarkEnd w:id="13"/>
+      <w:bookmarkEnd w:id="14"/>
     </w:p>
     <w:p/>
     <w:p/>
@@ -5038,11 +5187,11 @@
       <w:pPr>
         <w:pStyle w:val="Heading2"/>
       </w:pPr>
-      <w:bookmarkStart w:id="14" w:name="_Toc2680502"/>
+      <w:bookmarkStart w:id="15" w:name="_Toc2680502"/>
       <w:r>
         <w:t>Room 3:</w:t>
       </w:r>
-      <w:bookmarkEnd w:id="14"/>
+      <w:bookmarkEnd w:id="15"/>
     </w:p>
     <w:p/>
     <w:p>
@@ -5052,11 +5201,11 @@
       <w:r>
         <w:br/>
       </w:r>
-      <w:bookmarkStart w:id="15" w:name="_Toc2680503"/>
+      <w:bookmarkStart w:id="16" w:name="_Toc2680503"/>
       <w:r>
         <w:t>Room 4:</w:t>
       </w:r>
-      <w:bookmarkEnd w:id="15"/>
+      <w:bookmarkEnd w:id="16"/>
     </w:p>
     <w:p/>
     <w:p/>
@@ -5064,11 +5213,11 @@
       <w:pPr>
         <w:pStyle w:val="Heading2"/>
       </w:pPr>
-      <w:bookmarkStart w:id="16" w:name="_Toc2680504"/>
+      <w:bookmarkStart w:id="17" w:name="_Toc2680504"/>
       <w:r>
         <w:t>Escape Pod:</w:t>
       </w:r>
-      <w:bookmarkEnd w:id="16"/>
+      <w:bookmarkEnd w:id="17"/>
     </w:p>
     <w:p/>
     <w:p/>
@@ -5086,12 +5235,12 @@
       <w:pPr>
         <w:pStyle w:val="Heading2"/>
       </w:pPr>
-      <w:bookmarkStart w:id="17" w:name="_Toc2680505"/>
+      <w:bookmarkStart w:id="18" w:name="_Toc2680505"/>
       <w:r>
         <w:lastRenderedPageBreak/>
         <w:t>Tutorial Room:</w:t>
       </w:r>
-      <w:bookmarkEnd w:id="17"/>
+      <w:bookmarkEnd w:id="18"/>
     </w:p>
     <w:p/>
     <w:p>
@@ -5111,7 +5260,7 @@
           <w:lang w:eastAsia="en-GB"/>
         </w:rPr>
         <w:drawing>
-          <wp:inline distT="0" distB="0" distL="0" distR="0" wp14:anchorId="25694681" wp14:editId="52C27B95">
+          <wp:inline distT="0" distB="0" distL="0" distR="0" wp14:anchorId="781B9D3F" wp14:editId="566C7C09">
             <wp:extent cx="8956908" cy="3534770"/>
             <wp:effectExtent l="0" t="0" r="0" b="8890"/>
             <wp:docPr id="1" name="Picture 1"/>
@@ -5159,22 +5308,22 @@
       <w:pPr>
         <w:pStyle w:val="Heading1"/>
       </w:pPr>
-      <w:bookmarkStart w:id="18" w:name="_Toc2680506"/>
+      <w:bookmarkStart w:id="19" w:name="_Toc2680506"/>
       <w:r>
         <w:t>Time Frame:</w:t>
       </w:r>
-      <w:bookmarkEnd w:id="18"/>
+      <w:bookmarkEnd w:id="19"/>
     </w:p>
     <w:p/>
     <w:p>
       <w:pPr>
         <w:pStyle w:val="Heading2"/>
       </w:pPr>
-      <w:bookmarkStart w:id="19" w:name="_Toc2680507"/>
+      <w:bookmarkStart w:id="20" w:name="_Toc2680507"/>
       <w:r>
         <w:t>Project Plan timeline:</w:t>
       </w:r>
-      <w:bookmarkEnd w:id="19"/>
+      <w:bookmarkEnd w:id="20"/>
     </w:p>
     <w:tbl>
       <w:tblPr>
@@ -5767,12 +5916,7 @@
               <w:t>th</w:t>
             </w:r>
             <w:r>
-              <w:t xml:space="preserve"> </w:t>
-            </w:r>
-            <w:bookmarkStart w:id="20" w:name="_GoBack"/>
-            <w:bookmarkEnd w:id="20"/>
-            <w:r>
-              <w:t>April</w:t>
+              <w:t xml:space="preserve"> April</w:t>
             </w:r>
           </w:p>
         </w:tc>
@@ -6157,7 +6301,7 @@
           <w:lang w:eastAsia="en-GB"/>
         </w:rPr>
         <w:drawing>
-          <wp:inline distT="0" distB="0" distL="0" distR="0">
+          <wp:inline distT="0" distB="0" distL="0" distR="0" wp14:anchorId="1ADF52BE" wp14:editId="047604F7">
             <wp:extent cx="5727700" cy="2943225"/>
             <wp:effectExtent l="0" t="0" r="6350" b="9525"/>
             <wp:docPr id="2" name="Picture 2"/>
@@ -6571,7 +6715,7 @@
 </file>
 
 <file path=word/endnotes.xml><?xml version="1.0" encoding="utf-8"?>
-<w:endnotes xmlns:wpc="http://schemas.microsoft.com/office/word/2010/wordprocessingCanvas" xmlns:cx="http://schemas.microsoft.com/office/drawing/2014/chartex" xmlns:cx1="http://schemas.microsoft.com/office/drawing/2015/9/8/chartex" xmlns:mc="http://schemas.openxmlformats.org/markup-compatibility/2006" xmlns:o="urn:schemas-microsoft-com:office:office" xmlns:r="http://schemas.openxmlformats.org/officeDocument/2006/relationships" xmlns:m="http://schemas.openxmlformats.org/officeDocument/2006/math" xmlns:v="urn:schemas-microsoft-com:vml" xmlns:wp14="http://schemas.microsoft.com/office/word/2010/wordprocessingDrawing" xmlns:wp="http://schemas.openxmlformats.org/drawingml/2006/wordprocessingDrawing" xmlns:w10="urn:schemas-microsoft-com:office:word" xmlns:w="http://schemas.openxmlformats.org/wordprocessingml/2006/main" xmlns:w14="http://schemas.microsoft.com/office/word/2010/wordml" xmlns:w15="http://schemas.microsoft.com/office/word/2012/wordml" xmlns:w16se="http://schemas.microsoft.com/office/word/2015/wordml/symex" xmlns:wpg="http://schemas.microsoft.com/office/word/2010/wordprocessingGroup" xmlns:wpi="http://schemas.microsoft.com/office/word/2010/wordprocessingInk" xmlns:wne="http://schemas.microsoft.com/office/word/2006/wordml" xmlns:wps="http://schemas.microsoft.com/office/word/2010/wordprocessingShape" mc:Ignorable="w14 w15 w16se wp14">
+<w:endnotes xmlns:wpc="http://schemas.microsoft.com/office/word/2010/wordprocessingCanvas" xmlns:cx="http://schemas.microsoft.com/office/drawing/2014/chartex" xmlns:cx1="http://schemas.microsoft.com/office/drawing/2015/9/8/chartex" xmlns:cx2="http://schemas.microsoft.com/office/drawing/2015/10/21/chartex" xmlns:cx3="http://schemas.microsoft.com/office/drawing/2016/5/9/chartex" xmlns:cx4="http://schemas.microsoft.com/office/drawing/2016/5/10/chartex" xmlns:cx5="http://schemas.microsoft.com/office/drawing/2016/5/11/chartex" xmlns:cx6="http://schemas.microsoft.com/office/drawing/2016/5/12/chartex" xmlns:cx7="http://schemas.microsoft.com/office/drawing/2016/5/13/chartex" xmlns:cx8="http://schemas.microsoft.com/office/drawing/2016/5/14/chartex" xmlns:mc="http://schemas.openxmlformats.org/markup-compatibility/2006" xmlns:aink="http://schemas.microsoft.com/office/drawing/2016/ink" xmlns:am3d="http://schemas.microsoft.com/office/drawing/2017/model3d" xmlns:o="urn:schemas-microsoft-com:office:office" xmlns:r="http://schemas.openxmlformats.org/officeDocument/2006/relationships" xmlns:m="http://schemas.openxmlformats.org/officeDocument/2006/math" xmlns:v="urn:schemas-microsoft-com:vml" xmlns:wp14="http://schemas.microsoft.com/office/word/2010/wordprocessingDrawing" xmlns:wp="http://schemas.openxmlformats.org/drawingml/2006/wordprocessingDrawing" xmlns:w10="urn:schemas-microsoft-com:office:word" xmlns:w="http://schemas.openxmlformats.org/wordprocessingml/2006/main" xmlns:w14="http://schemas.microsoft.com/office/word/2010/wordml" xmlns:w15="http://schemas.microsoft.com/office/word/2012/wordml" xmlns:w16cid="http://schemas.microsoft.com/office/word/2016/wordml/cid" xmlns:w16se="http://schemas.microsoft.com/office/word/2015/wordml/symex" xmlns:wpg="http://schemas.microsoft.com/office/word/2010/wordprocessingGroup" xmlns:wpi="http://schemas.microsoft.com/office/word/2010/wordprocessingInk" xmlns:wne="http://schemas.microsoft.com/office/word/2006/wordml" xmlns:wps="http://schemas.microsoft.com/office/word/2010/wordprocessingShape" mc:Ignorable="w14 w15 w16se w16cid wp14">
   <w:endnote w:type="separator" w:id="-1">
     <w:p>
       <w:r>
@@ -6590,7 +6734,7 @@
 </file>
 
 <file path=word/footer1.xml><?xml version="1.0" encoding="utf-8"?>
-<w:ftr xmlns:wpc="http://schemas.microsoft.com/office/word/2010/wordprocessingCanvas" xmlns:cx="http://schemas.microsoft.com/office/drawing/2014/chartex" xmlns:cx1="http://schemas.microsoft.com/office/drawing/2015/9/8/chartex" xmlns:mc="http://schemas.openxmlformats.org/markup-compatibility/2006" xmlns:o="urn:schemas-microsoft-com:office:office" xmlns:r="http://schemas.openxmlformats.org/officeDocument/2006/relationships" xmlns:m="http://schemas.openxmlformats.org/officeDocument/2006/math" xmlns:v="urn:schemas-microsoft-com:vml" xmlns:wp14="http://schemas.microsoft.com/office/word/2010/wordprocessingDrawing" xmlns:wp="http://schemas.openxmlformats.org/drawingml/2006/wordprocessingDrawing" xmlns:w10="urn:schemas-microsoft-com:office:word" xmlns:w="http://schemas.openxmlformats.org/wordprocessingml/2006/main" xmlns:w14="http://schemas.microsoft.com/office/word/2010/wordml" xmlns:w15="http://schemas.microsoft.com/office/word/2012/wordml" xmlns:w16se="http://schemas.microsoft.com/office/word/2015/wordml/symex" xmlns:wpg="http://schemas.microsoft.com/office/word/2010/wordprocessingGroup" xmlns:wpi="http://schemas.microsoft.com/office/word/2010/wordprocessingInk" xmlns:wne="http://schemas.microsoft.com/office/word/2006/wordml" xmlns:wps="http://schemas.microsoft.com/office/word/2010/wordprocessingShape" mc:Ignorable="w14 w15 w16se wp14">
+<w:ftr xmlns:wpc="http://schemas.microsoft.com/office/word/2010/wordprocessingCanvas" xmlns:cx="http://schemas.microsoft.com/office/drawing/2014/chartex" xmlns:cx1="http://schemas.microsoft.com/office/drawing/2015/9/8/chartex" xmlns:cx2="http://schemas.microsoft.com/office/drawing/2015/10/21/chartex" xmlns:cx3="http://schemas.microsoft.com/office/drawing/2016/5/9/chartex" xmlns:cx4="http://schemas.microsoft.com/office/drawing/2016/5/10/chartex" xmlns:cx5="http://schemas.microsoft.com/office/drawing/2016/5/11/chartex" xmlns:cx6="http://schemas.microsoft.com/office/drawing/2016/5/12/chartex" xmlns:cx7="http://schemas.microsoft.com/office/drawing/2016/5/13/chartex" xmlns:cx8="http://schemas.microsoft.com/office/drawing/2016/5/14/chartex" xmlns:mc="http://schemas.openxmlformats.org/markup-compatibility/2006" xmlns:aink="http://schemas.microsoft.com/office/drawing/2016/ink" xmlns:am3d="http://schemas.microsoft.com/office/drawing/2017/model3d" xmlns:o="urn:schemas-microsoft-com:office:office" xmlns:r="http://schemas.openxmlformats.org/officeDocument/2006/relationships" xmlns:m="http://schemas.openxmlformats.org/officeDocument/2006/math" xmlns:v="urn:schemas-microsoft-com:vml" xmlns:wp14="http://schemas.microsoft.com/office/word/2010/wordprocessingDrawing" xmlns:wp="http://schemas.openxmlformats.org/drawingml/2006/wordprocessingDrawing" xmlns:w10="urn:schemas-microsoft-com:office:word" xmlns:w="http://schemas.openxmlformats.org/wordprocessingml/2006/main" xmlns:w14="http://schemas.microsoft.com/office/word/2010/wordml" xmlns:w15="http://schemas.microsoft.com/office/word/2012/wordml" xmlns:w16cid="http://schemas.microsoft.com/office/word/2016/wordml/cid" xmlns:w16se="http://schemas.microsoft.com/office/word/2015/wordml/symex" xmlns:wpg="http://schemas.microsoft.com/office/word/2010/wordprocessingGroup" xmlns:wpi="http://schemas.microsoft.com/office/word/2010/wordprocessingInk" xmlns:wne="http://schemas.microsoft.com/office/word/2006/wordml" xmlns:wps="http://schemas.microsoft.com/office/word/2010/wordprocessingShape" mc:Ignorable="w14 w15 w16se w16cid wp14">
   <w:sdt>
     <w:sdtPr>
       <w:id w:val="1547024788"/>
@@ -6657,7 +6801,7 @@
 </file>
 
 <file path=word/footnotes.xml><?xml version="1.0" encoding="utf-8"?>
-<w:footnotes xmlns:wpc="http://schemas.microsoft.com/office/word/2010/wordprocessingCanvas" xmlns:cx="http://schemas.microsoft.com/office/drawing/2014/chartex" xmlns:cx1="http://schemas.microsoft.com/office/drawing/2015/9/8/chartex" xmlns:mc="http://schemas.openxmlformats.org/markup-compatibility/2006" xmlns:o="urn:schemas-microsoft-com:office:office" xmlns:r="http://schemas.openxmlformats.org/officeDocument/2006/relationships" xmlns:m="http://schemas.openxmlformats.org/officeDocument/2006/math" xmlns:v="urn:schemas-microsoft-com:vml" xmlns:wp14="http://schemas.microsoft.com/office/word/2010/wordprocessingDrawing" xmlns:wp="http://schemas.openxmlformats.org/drawingml/2006/wordprocessingDrawing" xmlns:w10="urn:schemas-microsoft-com:office:word" xmlns:w="http://schemas.openxmlformats.org/wordprocessingml/2006/main" xmlns:w14="http://schemas.microsoft.com/office/word/2010/wordml" xmlns:w15="http://schemas.microsoft.com/office/word/2012/wordml" xmlns:w16se="http://schemas.microsoft.com/office/word/2015/wordml/symex" xmlns:wpg="http://schemas.microsoft.com/office/word/2010/wordprocessingGroup" xmlns:wpi="http://schemas.microsoft.com/office/word/2010/wordprocessingInk" xmlns:wne="http://schemas.microsoft.com/office/word/2006/wordml" xmlns:wps="http://schemas.microsoft.com/office/word/2010/wordprocessingShape" mc:Ignorable="w14 w15 w16se wp14">
+<w:footnotes xmlns:wpc="http://schemas.microsoft.com/office/word/2010/wordprocessingCanvas" xmlns:cx="http://schemas.microsoft.com/office/drawing/2014/chartex" xmlns:cx1="http://schemas.microsoft.com/office/drawing/2015/9/8/chartex" xmlns:cx2="http://schemas.microsoft.com/office/drawing/2015/10/21/chartex" xmlns:cx3="http://schemas.microsoft.com/office/drawing/2016/5/9/chartex" xmlns:cx4="http://schemas.microsoft.com/office/drawing/2016/5/10/chartex" xmlns:cx5="http://schemas.microsoft.com/office/drawing/2016/5/11/chartex" xmlns:cx6="http://schemas.microsoft.com/office/drawing/2016/5/12/chartex" xmlns:cx7="http://schemas.microsoft.com/office/drawing/2016/5/13/chartex" xmlns:cx8="http://schemas.microsoft.com/office/drawing/2016/5/14/chartex" xmlns:mc="http://schemas.openxmlformats.org/markup-compatibility/2006" xmlns:aink="http://schemas.microsoft.com/office/drawing/2016/ink" xmlns:am3d="http://schemas.microsoft.com/office/drawing/2017/model3d" xmlns:o="urn:schemas-microsoft-com:office:office" xmlns:r="http://schemas.openxmlformats.org/officeDocument/2006/relationships" xmlns:m="http://schemas.openxmlformats.org/officeDocument/2006/math" xmlns:v="urn:schemas-microsoft-com:vml" xmlns:wp14="http://schemas.microsoft.com/office/word/2010/wordprocessingDrawing" xmlns:wp="http://schemas.openxmlformats.org/drawingml/2006/wordprocessingDrawing" xmlns:w10="urn:schemas-microsoft-com:office:word" xmlns:w="http://schemas.openxmlformats.org/wordprocessingml/2006/main" xmlns:w14="http://schemas.microsoft.com/office/word/2010/wordml" xmlns:w15="http://schemas.microsoft.com/office/word/2012/wordml" xmlns:w16cid="http://schemas.microsoft.com/office/word/2016/wordml/cid" xmlns:w16se="http://schemas.microsoft.com/office/word/2015/wordml/symex" xmlns:wpg="http://schemas.microsoft.com/office/word/2010/wordprocessingGroup" xmlns:wpi="http://schemas.microsoft.com/office/word/2010/wordprocessingInk" xmlns:wne="http://schemas.microsoft.com/office/word/2006/wordml" xmlns:wps="http://schemas.microsoft.com/office/word/2010/wordprocessingShape" mc:Ignorable="w14 w15 w16se w16cid wp14">
   <w:footnote w:type="separator" w:id="-1">
     <w:p>
       <w:r>
@@ -6676,7 +6820,7 @@
 </file>
 
 <file path=word/numbering.xml><?xml version="1.0" encoding="utf-8"?>
-<w:numbering xmlns:wpc="http://schemas.microsoft.com/office/word/2010/wordprocessingCanvas" xmlns:cx="http://schemas.microsoft.com/office/drawing/2014/chartex" xmlns:cx1="http://schemas.microsoft.com/office/drawing/2015/9/8/chartex" xmlns:mc="http://schemas.openxmlformats.org/markup-compatibility/2006" xmlns:o="urn:schemas-microsoft-com:office:office" xmlns:r="http://schemas.openxmlformats.org/officeDocument/2006/relationships" xmlns:m="http://schemas.openxmlformats.org/officeDocument/2006/math" xmlns:v="urn:schemas-microsoft-com:vml" xmlns:wp14="http://schemas.microsoft.com/office/word/2010/wordprocessingDrawing" xmlns:wp="http://schemas.openxmlformats.org/drawingml/2006/wordprocessingDrawing" xmlns:w10="urn:schemas-microsoft-com:office:word" xmlns:w="http://schemas.openxmlformats.org/wordprocessingml/2006/main" xmlns:w14="http://schemas.microsoft.com/office/word/2010/wordml" xmlns:w15="http://schemas.microsoft.com/office/word/2012/wordml" xmlns:w16se="http://schemas.microsoft.com/office/word/2015/wordml/symex" xmlns:wpg="http://schemas.microsoft.com/office/word/2010/wordprocessingGroup" xmlns:wpi="http://schemas.microsoft.com/office/word/2010/wordprocessingInk" xmlns:wne="http://schemas.microsoft.com/office/word/2006/wordml" xmlns:wps="http://schemas.microsoft.com/office/word/2010/wordprocessingShape" mc:Ignorable="w14 w15 w16se wp14">
+<w:numbering xmlns:wpc="http://schemas.microsoft.com/office/word/2010/wordprocessingCanvas" xmlns:cx="http://schemas.microsoft.com/office/drawing/2014/chartex" xmlns:cx1="http://schemas.microsoft.com/office/drawing/2015/9/8/chartex" xmlns:cx2="http://schemas.microsoft.com/office/drawing/2015/10/21/chartex" xmlns:cx3="http://schemas.microsoft.com/office/drawing/2016/5/9/chartex" xmlns:cx4="http://schemas.microsoft.com/office/drawing/2016/5/10/chartex" xmlns:cx5="http://schemas.microsoft.com/office/drawing/2016/5/11/chartex" xmlns:cx6="http://schemas.microsoft.com/office/drawing/2016/5/12/chartex" xmlns:cx7="http://schemas.microsoft.com/office/drawing/2016/5/13/chartex" xmlns:cx8="http://schemas.microsoft.com/office/drawing/2016/5/14/chartex" xmlns:mc="http://schemas.openxmlformats.org/markup-compatibility/2006" xmlns:aink="http://schemas.microsoft.com/office/drawing/2016/ink" xmlns:am3d="http://schemas.microsoft.com/office/drawing/2017/model3d" xmlns:o="urn:schemas-microsoft-com:office:office" xmlns:r="http://schemas.openxmlformats.org/officeDocument/2006/relationships" xmlns:m="http://schemas.openxmlformats.org/officeDocument/2006/math" xmlns:v="urn:schemas-microsoft-com:vml" xmlns:wp14="http://schemas.microsoft.com/office/word/2010/wordprocessingDrawing" xmlns:wp="http://schemas.openxmlformats.org/drawingml/2006/wordprocessingDrawing" xmlns:w10="urn:schemas-microsoft-com:office:word" xmlns:w="http://schemas.openxmlformats.org/wordprocessingml/2006/main" xmlns:w14="http://schemas.microsoft.com/office/word/2010/wordml" xmlns:w15="http://schemas.microsoft.com/office/word/2012/wordml" xmlns:w16cid="http://schemas.microsoft.com/office/word/2016/wordml/cid" xmlns:w16se="http://schemas.microsoft.com/office/word/2015/wordml/symex" xmlns:wpg="http://schemas.microsoft.com/office/word/2010/wordprocessingGroup" xmlns:wpi="http://schemas.microsoft.com/office/word/2010/wordprocessingInk" xmlns:wne="http://schemas.microsoft.com/office/word/2006/wordml" xmlns:wps="http://schemas.microsoft.com/office/word/2010/wordprocessingShape" mc:Ignorable="w14 w15 w16se w16cid wp14">
   <w:abstractNum w:abstractNumId="0" w15:restartNumberingAfterBreak="0">
     <w:nsid w:val="0F3D3D5B"/>
     <w:multiLevelType w:val="hybridMultilevel"/>
@@ -7626,7 +7770,7 @@
 </file>
 
 <file path=word/styles.xml><?xml version="1.0" encoding="utf-8"?>
-<w:styles xmlns:mc="http://schemas.openxmlformats.org/markup-compatibility/2006" xmlns:r="http://schemas.openxmlformats.org/officeDocument/2006/relationships" xmlns:w="http://schemas.openxmlformats.org/wordprocessingml/2006/main" xmlns:w14="http://schemas.microsoft.com/office/word/2010/wordml" xmlns:w15="http://schemas.microsoft.com/office/word/2012/wordml" xmlns:w16se="http://schemas.microsoft.com/office/word/2015/wordml/symex" mc:Ignorable="w14 w15 w16se">
+<w:styles xmlns:mc="http://schemas.openxmlformats.org/markup-compatibility/2006" xmlns:r="http://schemas.openxmlformats.org/officeDocument/2006/relationships" xmlns:w="http://schemas.openxmlformats.org/wordprocessingml/2006/main" xmlns:w14="http://schemas.microsoft.com/office/word/2010/wordml" xmlns:w15="http://schemas.microsoft.com/office/word/2012/wordml" xmlns:w16cid="http://schemas.microsoft.com/office/word/2016/wordml/cid" xmlns:w16se="http://schemas.microsoft.com/office/word/2015/wordml/symex" mc:Ignorable="w14 w15 w16se w16cid">
   <w:docDefaults>
     <w:rPrDefault>
       <w:rPr>
@@ -7638,7 +7782,7 @@
     </w:rPrDefault>
     <w:pPrDefault/>
   </w:docDefaults>
-  <w:latentStyles w:defLockedState="0" w:defUIPriority="99" w:defSemiHidden="0" w:defUnhideWhenUsed="0" w:defQFormat="0" w:count="371">
+  <w:latentStyles w:defLockedState="0" w:defUIPriority="99" w:defSemiHidden="0" w:defUnhideWhenUsed="0" w:defQFormat="0" w:count="375">
     <w:lsdException w:name="Normal" w:uiPriority="0" w:qFormat="1"/>
     <w:lsdException w:name="heading 1" w:uiPriority="9" w:qFormat="1"/>
     <w:lsdException w:name="heading 2" w:semiHidden="1" w:uiPriority="9" w:unhideWhenUsed="1" w:qFormat="1"/>
@@ -7744,7 +7888,6 @@
     <w:lsdException w:name="HTML Sample" w:semiHidden="1" w:unhideWhenUsed="1"/>
     <w:lsdException w:name="HTML Typewriter" w:semiHidden="1" w:unhideWhenUsed="1"/>
     <w:lsdException w:name="HTML Variable" w:semiHidden="1" w:unhideWhenUsed="1"/>
-    <w:lsdException w:name="Normal Table" w:semiHidden="1" w:unhideWhenUsed="1"/>
     <w:lsdException w:name="annotation subject" w:semiHidden="1" w:unhideWhenUsed="1"/>
     <w:lsdException w:name="No List" w:semiHidden="1" w:unhideWhenUsed="1"/>
     <w:lsdException w:name="Outline List 1" w:semiHidden="1" w:unhideWhenUsed="1"/>
@@ -7788,10 +7931,8 @@
     <w:lsdException w:name="Table Elegant" w:semiHidden="1" w:unhideWhenUsed="1"/>
     <w:lsdException w:name="Table Professional" w:semiHidden="1" w:unhideWhenUsed="1"/>
     <w:lsdException w:name="Table Subtle 1" w:semiHidden="1" w:unhideWhenUsed="1"/>
-    <w:lsdException w:name="Table Subtle 2" w:semiHidden="1" w:unhideWhenUsed="1"/>
     <w:lsdException w:name="Table Web 1" w:semiHidden="1" w:unhideWhenUsed="1"/>
     <w:lsdException w:name="Table Web 2" w:semiHidden="1" w:unhideWhenUsed="1"/>
-    <w:lsdException w:name="Table Web 3" w:semiHidden="1" w:unhideWhenUsed="1"/>
     <w:lsdException w:name="Balloon Text" w:semiHidden="1" w:unhideWhenUsed="1"/>
     <w:lsdException w:name="Table Grid" w:uiPriority="39"/>
     <w:lsdException w:name="Table Theme" w:semiHidden="1" w:unhideWhenUsed="1"/>
@@ -8010,6 +8151,10 @@
     <w:lsdException w:name="List Table 5 Dark Accent 6" w:uiPriority="50"/>
     <w:lsdException w:name="List Table 6 Colorful Accent 6" w:uiPriority="51"/>
     <w:lsdException w:name="List Table 7 Colorful Accent 6" w:uiPriority="52"/>
+    <w:lsdException w:name="Mention" w:semiHidden="1" w:unhideWhenUsed="1"/>
+    <w:lsdException w:name="Smart Hyperlink" w:semiHidden="1" w:unhideWhenUsed="1"/>
+    <w:lsdException w:name="Hashtag" w:semiHidden="1" w:unhideWhenUsed="1"/>
+    <w:lsdException w:name="Unresolved Mention" w:semiHidden="1" w:unhideWhenUsed="1"/>
   </w:latentStyles>
   <w:style w:type="paragraph" w:default="1" w:styleId="Normal">
     <w:name w:val="Normal"/>
@@ -8432,6 +8577,45 @@
       </w:tblBorders>
     </w:tblPr>
   </w:style>
+  <w:style w:type="paragraph" w:styleId="BalloonText">
+    <w:name w:val="Balloon Text"/>
+    <w:basedOn w:val="Normal"/>
+    <w:link w:val="BalloonTextChar"/>
+    <w:uiPriority w:val="99"/>
+    <w:semiHidden/>
+    <w:unhideWhenUsed/>
+    <w:rsid w:val="003E659B"/>
+    <w:rPr>
+      <w:rFonts w:ascii="Segoe UI" w:hAnsi="Segoe UI" w:cs="Segoe UI"/>
+      <w:sz w:val="18"/>
+      <w:szCs w:val="18"/>
+    </w:rPr>
+  </w:style>
+  <w:style w:type="character" w:customStyle="1" w:styleId="BalloonTextChar">
+    <w:name w:val="Balloon Text Char"/>
+    <w:basedOn w:val="DefaultParagraphFont"/>
+    <w:link w:val="BalloonText"/>
+    <w:uiPriority w:val="99"/>
+    <w:semiHidden/>
+    <w:rsid w:val="003E659B"/>
+    <w:rPr>
+      <w:rFonts w:ascii="Segoe UI" w:hAnsi="Segoe UI" w:cs="Segoe UI"/>
+      <w:sz w:val="18"/>
+      <w:szCs w:val="18"/>
+    </w:rPr>
+  </w:style>
+  <w:style w:type="character" w:styleId="FollowedHyperlink">
+    <w:name w:val="FollowedHyperlink"/>
+    <w:basedOn w:val="DefaultParagraphFont"/>
+    <w:uiPriority w:val="99"/>
+    <w:semiHidden/>
+    <w:unhideWhenUsed/>
+    <w:rsid w:val="001E49F2"/>
+    <w:rPr>
+      <w:color w:val="954F72" w:themeColor="followedHyperlink"/>
+      <w:u w:val="single"/>
+    </w:rPr>
+  </w:style>
 </w:styles>
 </file>
 
@@ -8754,7 +8938,7 @@
 </file>
 
 <file path=customXml/itemProps2.xml><?xml version="1.0" encoding="utf-8"?>
-<ds:datastoreItem xmlns:ds="http://schemas.openxmlformats.org/officeDocument/2006/customXml" ds:itemID="{248B6B97-805F-4516-8833-B0C6950A9EFF}">
+<ds:datastoreItem xmlns:ds="http://schemas.openxmlformats.org/officeDocument/2006/customXml" ds:itemID="{345BD9C3-BAEF-4E89-8671-C3739053EE50}">
   <ds:schemaRefs>
     <ds:schemaRef ds:uri="http://schemas.openxmlformats.org/officeDocument/2006/bibliography"/>
   </ds:schemaRefs>

</xml_diff>